<commit_message>
Fully featured with logging
</commit_message>
<xml_diff>
--- a/Documentation/Sensor Configuration Commands.docx
+++ b/Documentation/Sensor Configuration Commands.docx
@@ -10,7 +10,6 @@
           <w:docPartUnique/>
         </w:docPartObj>
       </w:sdtPr>
-      <w:sdtEndPr/>
       <w:sdtContent>
         <w:p>
           <w:r>
@@ -357,7 +356,6 @@
                                   <w:dataBinding w:prefixMappings="xmlns:ns0='http://purl.org/dc/elements/1.1/' xmlns:ns1='http://schemas.openxmlformats.org/package/2006/metadata/core-properties' " w:xpath="/ns1:coreProperties[1]/ns0:creator[1]" w:storeItemID="{6C3C8BC8-F283-45AE-878A-BAB7291924A1}"/>
                                   <w:text/>
                                 </w:sdtPr>
-                                <w:sdtEndPr/>
                                 <w:sdtContent>
                                   <w:p>
                                     <w:pPr>
@@ -441,7 +439,6 @@
                             <w:dataBinding w:prefixMappings="xmlns:ns0='http://purl.org/dc/elements/1.1/' xmlns:ns1='http://schemas.openxmlformats.org/package/2006/metadata/core-properties' " w:xpath="/ns1:coreProperties[1]/ns0:creator[1]" w:storeItemID="{6C3C8BC8-F283-45AE-878A-BAB7291924A1}"/>
                             <w:text/>
                           </w:sdtPr>
-                          <w:sdtEndPr/>
                           <w:sdtContent>
                             <w:p>
                               <w:pPr>
@@ -608,7 +605,6 @@
                                   <w:dataBinding w:prefixMappings="xmlns:ns0='http://purl.org/dc/elements/1.1/' xmlns:ns1='http://schemas.openxmlformats.org/package/2006/metadata/core-properties' " w:xpath="/ns1:coreProperties[1]/ns0:subject[1]" w:storeItemID="{6C3C8BC8-F283-45AE-878A-BAB7291924A1}"/>
                                   <w:text/>
                                 </w:sdtPr>
-                                <w:sdtEndPr/>
                                 <w:sdtContent>
                                   <w:p>
                                     <w:pPr>
@@ -710,7 +706,6 @@
                             <w:dataBinding w:prefixMappings="xmlns:ns0='http://purl.org/dc/elements/1.1/' xmlns:ns1='http://schemas.openxmlformats.org/package/2006/metadata/core-properties' " w:xpath="/ns1:coreProperties[1]/ns0:subject[1]" w:storeItemID="{6C3C8BC8-F283-45AE-878A-BAB7291924A1}"/>
                             <w:text/>
                           </w:sdtPr>
-                          <w:sdtEndPr/>
                           <w:sdtContent>
                             <w:p>
                               <w:pPr>
@@ -4324,11 +4319,1376 @@
     </w:p>
     <w:p>
       <w:pPr>
+        <w:pStyle w:val="Heading1"/>
+      </w:pPr>
+      <w:bookmarkStart w:id="0" w:name="_Toc15473421"/>
+      <w:r>
+        <w:lastRenderedPageBreak/>
+        <w:t>Configuring Your Sensor</w:t>
+      </w:r>
+    </w:p>
+    <w:p>
+      <w:r>
+        <w:t xml:space="preserve">After assembling the </w:t>
+      </w:r>
+      <w:proofErr w:type="gramStart"/>
+      <w:r>
+        <w:t>sensor</w:t>
+      </w:r>
+      <w:proofErr w:type="gramEnd"/>
+      <w:r>
+        <w:t xml:space="preserve"> you will need to configure it to work with the Connected Humber website</w:t>
+      </w:r>
+      <w:r>
+        <w:t xml:space="preserve">. </w:t>
+      </w:r>
+      <w:r>
+        <w:t xml:space="preserve">To configure the </w:t>
+      </w:r>
+      <w:proofErr w:type="gramStart"/>
+      <w:r>
+        <w:t>sensor</w:t>
+      </w:r>
+      <w:proofErr w:type="gramEnd"/>
+      <w:r>
+        <w:t xml:space="preserve"> you will connect it to your computer and send it configuration commands. </w:t>
+      </w:r>
+      <w:r>
+        <w:t xml:space="preserve">You will only have to do this once. The sensor will retain all the settings after they have been entered. </w:t>
+      </w:r>
+    </w:p>
+    <w:p>
+      <w:r>
+        <w:t xml:space="preserve">To do this you will need to connect the sensor to your computer and then use a program to send configuration commands to the sensor. This </w:t>
+      </w:r>
+    </w:p>
+    <w:p>
+      <w:pPr>
         <w:pStyle w:val="Heading2"/>
       </w:pPr>
-      <w:bookmarkStart w:id="0" w:name="_Toc15473421"/>
+      <w:r>
+        <w:t>Connecting the sensor to your computer</w:t>
+      </w:r>
+    </w:p>
+    <w:p>
+      <w:r>
+        <w:t xml:space="preserve">You </w:t>
+      </w:r>
+      <w:r>
+        <w:t xml:space="preserve">can </w:t>
+      </w:r>
+      <w:r>
+        <w:t xml:space="preserve">connect the sensor to a </w:t>
+      </w:r>
+      <w:r>
+        <w:t xml:space="preserve">free </w:t>
+      </w:r>
+      <w:r>
+        <w:t xml:space="preserve">USB port </w:t>
+      </w:r>
+      <w:r>
+        <w:t>on your PC or laptop using</w:t>
+      </w:r>
+      <w:r>
+        <w:t xml:space="preserve"> a USB cable that has a micro-usb plug. </w:t>
+      </w:r>
+      <w:r>
+        <w:t>Put the plug</w:t>
+      </w:r>
+      <w:r>
+        <w:t xml:space="preserve"> into the socket on the Connected Humber board</w:t>
+      </w:r>
+      <w:r>
+        <w:t xml:space="preserve"> as shown below (the plug is on the right)</w:t>
+      </w:r>
+      <w:r>
+        <w:t>.</w:t>
+      </w:r>
+      <w:r>
+        <w:t xml:space="preserve"> Make sure that the plug is the write way up.</w:t>
+      </w:r>
+      <w:r>
+        <w:t xml:space="preserve"> Note that you don't need to connect any power to the power connection at the bottom of the sensor. </w:t>
+      </w:r>
+    </w:p>
+    <w:p>
+      <w:r>
+        <w:drawing>
+          <wp:inline distT="0" distB="0" distL="0" distR="0" wp14:anchorId="03CA333C" wp14:editId="02789C0F">
+            <wp:extent cx="3758025" cy="1809897"/>
+            <wp:effectExtent l="0" t="0" r="0" b="0"/>
+            <wp:docPr id="1" name="Picture 1"/>
+            <wp:cNvGraphicFramePr>
+              <a:graphicFrameLocks xmlns:a="http://schemas.openxmlformats.org/drawingml/2006/main" noChangeAspect="1"/>
+            </wp:cNvGraphicFramePr>
+            <a:graphic xmlns:a="http://schemas.openxmlformats.org/drawingml/2006/main">
+              <a:graphicData uri="http://schemas.openxmlformats.org/drawingml/2006/picture">
+                <pic:pic xmlns:pic="http://schemas.openxmlformats.org/drawingml/2006/picture">
+                  <pic:nvPicPr>
+                    <pic:cNvPr id="1" name=""/>
+                    <pic:cNvPicPr/>
+                  </pic:nvPicPr>
+                  <pic:blipFill>
+                    <a:blip r:embed="rId10"/>
+                    <a:stretch>
+                      <a:fillRect/>
+                    </a:stretch>
+                  </pic:blipFill>
+                  <pic:spPr>
+                    <a:xfrm>
+                      <a:off x="0" y="0"/>
+                      <a:ext cx="3777798" cy="1819420"/>
+                    </a:xfrm>
+                    <a:prstGeom prst="rect">
+                      <a:avLst/>
+                    </a:prstGeom>
+                  </pic:spPr>
+                </pic:pic>
+              </a:graphicData>
+            </a:graphic>
+          </wp:inline>
+        </w:drawing>
+      </w:r>
+    </w:p>
+    <w:p>
+      <w:pPr>
+        <w:pStyle w:val="Heading2"/>
+      </w:pPr>
+      <w:bookmarkStart w:id="1" w:name="_Toc480393970"/>
+      <w:r>
+        <w:t>Windows PC connection</w:t>
+      </w:r>
+      <w:bookmarkEnd w:id="1"/>
+    </w:p>
+    <w:p>
+      <w:r>
+        <w:t xml:space="preserve">With a PC, you should find that </w:t>
+      </w:r>
+      <w:r>
+        <w:t xml:space="preserve">your PC will detect the sensor is connected and </w:t>
+      </w:r>
+      <w:r>
+        <w:t xml:space="preserve">drivers that are required </w:t>
+      </w:r>
+      <w:r>
+        <w:t>will be</w:t>
+      </w:r>
+      <w:r>
+        <w:t xml:space="preserve"> loaded automatically. </w:t>
+      </w:r>
+    </w:p>
+    <w:p>
+      <w:pPr>
+        <w:pStyle w:val="Heading2"/>
+      </w:pPr>
+      <w:bookmarkStart w:id="2" w:name="_Toc480393971"/>
+      <w:r>
+        <w:t xml:space="preserve">Mac </w:t>
+      </w:r>
+      <w:r>
+        <w:t xml:space="preserve">and Linux PC </w:t>
+      </w:r>
+      <w:r>
+        <w:t>connection</w:t>
+      </w:r>
+      <w:bookmarkEnd w:id="2"/>
+    </w:p>
+    <w:p>
+      <w:r>
+        <w:t>In the case of the Mac</w:t>
+      </w:r>
+      <w:r>
+        <w:t xml:space="preserve"> or Linux PC</w:t>
+      </w:r>
+      <w:r>
+        <w:t xml:space="preserve">, things are not quite so smooth. It might be that the </w:t>
+      </w:r>
+      <w:r>
+        <w:t>sensor</w:t>
+      </w:r>
+      <w:r>
+        <w:t xml:space="preserve"> will work, but you may need to download and install a driver to make it work. You can find the driver</w:t>
+      </w:r>
+      <w:r>
+        <w:t>s</w:t>
+      </w:r>
+      <w:r>
+        <w:t xml:space="preserve"> here:</w:t>
+      </w:r>
+    </w:p>
+    <w:p>
+      <w:pPr>
+        <w:pStyle w:val="Link"/>
+        <w:rPr>
+          <w:sz w:val="18"/>
+          <w:szCs w:val="18"/>
+        </w:rPr>
+      </w:pPr>
+      <w:r>
+        <w:rPr>
+          <w:sz w:val="18"/>
+          <w:szCs w:val="18"/>
+        </w:rPr>
+        <w:t>www.silabs.com/products/development-tools/software/usb-to-uart-bridge-vcp-drivers</w:t>
+      </w:r>
+    </w:p>
+    <w:p>
+      <w:r>
+        <w:t xml:space="preserve">Then you may be asked to reboot your </w:t>
+      </w:r>
+      <w:r>
+        <w:t>computer</w:t>
+      </w:r>
+      <w:r>
+        <w:t xml:space="preserve"> (shut it down and restart it). After the reboot you should find that you can connect your computer to the Arduino. </w:t>
+      </w:r>
+    </w:p>
+    <w:p>
+      <w:pPr>
+        <w:pStyle w:val="Heading2"/>
+      </w:pPr>
+      <w:r>
+        <w:t>Sending commands to the sensor</w:t>
+      </w:r>
+    </w:p>
+    <w:p>
+      <w:r>
+        <w:t xml:space="preserve">You send commands </w:t>
+      </w:r>
+      <w:r>
+        <w:t xml:space="preserve">over the USB connection </w:t>
+      </w:r>
+      <w:r>
+        <w:t xml:space="preserve">to the sensor </w:t>
+      </w:r>
+      <w:r>
+        <w:t>using a program</w:t>
+      </w:r>
+      <w:r>
+        <w:t xml:space="preserve"> </w:t>
+      </w:r>
+      <w:r>
+        <w:t>that</w:t>
+      </w:r>
+      <w:r>
+        <w:t xml:space="preserve"> takes commands that you type on </w:t>
+      </w:r>
+      <w:r>
+        <w:t>your PC</w:t>
+      </w:r>
+      <w:r>
+        <w:t xml:space="preserve"> keyboard and sends them over the USB connection into sensor. </w:t>
+      </w:r>
+      <w:r>
+        <w:t>The program</w:t>
+      </w:r>
+      <w:r>
+        <w:t xml:space="preserve"> also displays responses </w:t>
+      </w:r>
+      <w:r>
+        <w:t xml:space="preserve">that come back </w:t>
+      </w:r>
+      <w:r>
+        <w:t xml:space="preserve">from the sensor. You are going to use the </w:t>
+      </w:r>
+      <w:r>
+        <w:t>serial</w:t>
+      </w:r>
+      <w:r>
+        <w:t xml:space="preserve"> monitor </w:t>
+      </w:r>
+      <w:r>
+        <w:t xml:space="preserve">program </w:t>
+      </w:r>
+      <w:r>
+        <w:t>in the Arduino IDE</w:t>
+      </w:r>
+      <w:r>
+        <w:t xml:space="preserve"> to do this. </w:t>
+      </w:r>
+    </w:p>
+    <w:p>
+      <w:pPr>
+        <w:pStyle w:val="Heading2"/>
+      </w:pPr>
+      <w:r>
+        <w:t xml:space="preserve">Installing the Arduino </w:t>
+      </w:r>
+      <w:r>
+        <w:t>Interactive Development Environment (</w:t>
+      </w:r>
+      <w:r>
+        <w:t>IDE</w:t>
+      </w:r>
+      <w:r>
+        <w:t>)</w:t>
+      </w:r>
+    </w:p>
+    <w:p>
+      <w:r>
+        <w:t xml:space="preserve">The Arduino </w:t>
+      </w:r>
+      <w:r>
+        <w:t>IDE</w:t>
+      </w:r>
+      <w:r>
+        <w:t xml:space="preserve"> is used to create and deploy programs to Arduino based devices. It also includes a </w:t>
+      </w:r>
+      <w:r>
+        <w:t>serial monitor</w:t>
+      </w:r>
+      <w:r>
+        <w:t xml:space="preserve"> that can talk to devices that have been connected to the computer. You are only going to use that part of the program, so don’t worry if it seems a bit complicated, you are only going to use a tiny part of it. </w:t>
+      </w:r>
+      <w:r>
+        <w:t xml:space="preserve"> </w:t>
+      </w:r>
+      <w:r>
+        <w:t>The IDE is a free download. You can find it here:</w:t>
+      </w:r>
+    </w:p>
+    <w:p>
+      <w:pPr>
+        <w:pStyle w:val="code0"/>
+        <w:keepNext w:val="0"/>
+        <w:spacing w:before="240" w:after="240"/>
+      </w:pPr>
       <w:r>
         <w:lastRenderedPageBreak/>
+        <w:t xml:space="preserve">  https://www.arduino.cc/en/Main/Software</w:t>
+      </w:r>
+    </w:p>
+    <w:p>
+      <w:r>
+        <w:t>There are</w:t>
+      </w:r>
+      <w:r>
+        <w:t xml:space="preserve"> versions of the Arduino </w:t>
+      </w:r>
+      <w:r>
+        <w:t>IDE</w:t>
+      </w:r>
+      <w:r>
+        <w:t xml:space="preserve"> for Windows, Mac or Linux PC. The Arduino </w:t>
+      </w:r>
+      <w:r>
+        <w:t>IDE</w:t>
+      </w:r>
+      <w:r>
+        <w:t xml:space="preserve"> works the same on all the different platforms.  The only difference between the platforms is in how they manage the connection between the computer and the Arduino. All the connections use a USB cable that links a usb port on the computer the computer to the socket on the Heltec sensor board. However, the precise way that the usb port is managed differs for each of the computers.</w:t>
+      </w:r>
+      <w:r>
+        <w:t xml:space="preserve"> </w:t>
+      </w:r>
+    </w:p>
+    <w:p>
+      <w:r>
+        <w:t xml:space="preserve">Once you have installed the Arduino SDK you should start it running. You should see a display </w:t>
+      </w:r>
+      <w:proofErr w:type="gramStart"/>
+      <w:r>
+        <w:t>similar to</w:t>
+      </w:r>
+      <w:proofErr w:type="gramEnd"/>
+      <w:r>
+        <w:t xml:space="preserve"> the one shown below:</w:t>
+      </w:r>
+    </w:p>
+    <w:p>
+      <w:r>
+        <w:drawing>
+          <wp:inline distT="0" distB="0" distL="0" distR="0" wp14:anchorId="10795947" wp14:editId="59DB17C6">
+            <wp:extent cx="2864309" cy="2595205"/>
+            <wp:effectExtent l="0" t="0" r="0" b="0"/>
+            <wp:docPr id="4" name="Picture 4"/>
+            <wp:cNvGraphicFramePr>
+              <a:graphicFrameLocks xmlns:a="http://schemas.openxmlformats.org/drawingml/2006/main" noChangeAspect="1"/>
+            </wp:cNvGraphicFramePr>
+            <a:graphic xmlns:a="http://schemas.openxmlformats.org/drawingml/2006/main">
+              <a:graphicData uri="http://schemas.openxmlformats.org/drawingml/2006/picture">
+                <pic:pic xmlns:pic="http://schemas.openxmlformats.org/drawingml/2006/picture">
+                  <pic:nvPicPr>
+                    <pic:cNvPr id="1" name=""/>
+                    <pic:cNvPicPr/>
+                  </pic:nvPicPr>
+                  <pic:blipFill>
+                    <a:blip r:embed="rId11"/>
+                    <a:stretch>
+                      <a:fillRect/>
+                    </a:stretch>
+                  </pic:blipFill>
+                  <pic:spPr>
+                    <a:xfrm>
+                      <a:off x="0" y="0"/>
+                      <a:ext cx="2903796" cy="2630982"/>
+                    </a:xfrm>
+                    <a:prstGeom prst="rect">
+                      <a:avLst/>
+                    </a:prstGeom>
+                  </pic:spPr>
+                </pic:pic>
+              </a:graphicData>
+            </a:graphic>
+          </wp:inline>
+        </w:drawing>
+      </w:r>
+    </w:p>
+    <w:p>
+      <w:pPr>
+        <w:pStyle w:val="Heading2"/>
+      </w:pPr>
+      <w:r>
+        <w:t>Connecting the Arduino IDE to the sensor</w:t>
+      </w:r>
+    </w:p>
+    <w:p>
+      <w:r>
+        <w:t xml:space="preserve">The sensor connection to the PC is implemented as a </w:t>
+      </w:r>
+      <w:r>
+        <w:rPr>
+          <w:i/>
+          <w:iCs/>
+        </w:rPr>
+        <w:t>serial port</w:t>
+      </w:r>
+      <w:r>
+        <w:t xml:space="preserve"> connection. A computer can have several devices connected to different serial ports. Before we can use the Arduino IDE to talk to the </w:t>
+      </w:r>
+      <w:proofErr w:type="gramStart"/>
+      <w:r>
+        <w:t>sensor</w:t>
+      </w:r>
+      <w:proofErr w:type="gramEnd"/>
+      <w:r>
+        <w:t xml:space="preserve"> we need to configure the IDE with the serial port that it is connected to. You do this using the Tools menu. If you open </w:t>
+      </w:r>
+      <w:proofErr w:type="gramStart"/>
+      <w:r>
+        <w:t>this</w:t>
+      </w:r>
+      <w:proofErr w:type="gramEnd"/>
+      <w:r>
+        <w:t xml:space="preserve"> you will see a menu drop down which contains a </w:t>
+      </w:r>
+      <w:r>
+        <w:rPr>
+          <w:b/>
+          <w:bCs/>
+        </w:rPr>
+        <w:t xml:space="preserve">Port: </w:t>
+      </w:r>
+      <w:r>
+        <w:t>element towards the bottom. If you move the mouse cursor over this element you will see an extra menu pop up which shows the serial ports that are presently connected on your computer. One of these will be your sensor connection.</w:t>
+      </w:r>
+    </w:p>
+    <w:p>
+      <w:r>
+        <w:drawing>
+          <wp:inline distT="0" distB="0" distL="0" distR="0" wp14:anchorId="0A3424AC" wp14:editId="38F7CBD5">
+            <wp:extent cx="2843625" cy="1857840"/>
+            <wp:effectExtent l="0" t="0" r="0" b="9525"/>
+            <wp:docPr id="3" name="Picture 3"/>
+            <wp:cNvGraphicFramePr>
+              <a:graphicFrameLocks xmlns:a="http://schemas.openxmlformats.org/drawingml/2006/main" noChangeAspect="1"/>
+            </wp:cNvGraphicFramePr>
+            <a:graphic xmlns:a="http://schemas.openxmlformats.org/drawingml/2006/main">
+              <a:graphicData uri="http://schemas.openxmlformats.org/drawingml/2006/picture">
+                <pic:pic xmlns:pic="http://schemas.openxmlformats.org/drawingml/2006/picture">
+                  <pic:nvPicPr>
+                    <pic:cNvPr id="1" name=""/>
+                    <pic:cNvPicPr/>
+                  </pic:nvPicPr>
+                  <pic:blipFill>
+                    <a:blip r:embed="rId12"/>
+                    <a:stretch>
+                      <a:fillRect/>
+                    </a:stretch>
+                  </pic:blipFill>
+                  <pic:spPr>
+                    <a:xfrm>
+                      <a:off x="0" y="0"/>
+                      <a:ext cx="2867314" cy="1873317"/>
+                    </a:xfrm>
+                    <a:prstGeom prst="rect">
+                      <a:avLst/>
+                    </a:prstGeom>
+                  </pic:spPr>
+                </pic:pic>
+              </a:graphicData>
+            </a:graphic>
+          </wp:inline>
+        </w:drawing>
+      </w:r>
+    </w:p>
+    <w:p>
+      <w:r>
+        <w:t xml:space="preserve">There might be only one serial port, in which case you can just select it. My PC has a </w:t>
+      </w:r>
+      <w:r>
+        <w:t>built-in</w:t>
+      </w:r>
+      <w:r>
+        <w:t xml:space="preserve"> serial port which is called COM1</w:t>
+      </w:r>
+      <w:r>
+        <w:t xml:space="preserve">. My sensor is connected to </w:t>
+      </w:r>
+      <w:proofErr w:type="gramStart"/>
+      <w:r>
+        <w:t>COM4</w:t>
+      </w:r>
+      <w:proofErr w:type="gramEnd"/>
+      <w:r>
+        <w:t xml:space="preserve"> so I have selected that. If you see multiple com ports and you are not sure which is your sensor you can unplug your sensor and re-open the menu. The port that is no longer present is the one that your sensor is conned to.</w:t>
+      </w:r>
+    </w:p>
+    <w:p>
+      <w:r>
+        <w:lastRenderedPageBreak/>
+        <w:t>If you don't find any serial ports displayed this means that your sensor is not connected to your PC. If this happens you can use the Windows PC Device Manager program to check to see if the serial drivers are working correctly.</w:t>
+      </w:r>
+    </w:p>
+    <w:p>
+      <w:r>
+        <w:t xml:space="preserve">Note that if you plug the sensor into a different USB port on your computer it might appear on a different COM port. </w:t>
+      </w:r>
+    </w:p>
+    <w:p>
+      <w:pPr>
+        <w:pStyle w:val="Heading2"/>
+      </w:pPr>
+      <w:r>
+        <w:t>Starting the Arduino Serial Monitor</w:t>
+      </w:r>
+    </w:p>
+    <w:p>
+      <w:r>
+        <w:t xml:space="preserve">Once you have your sensor connected to the PC you can start the Serial Monitor component of the Arduino SDK. </w:t>
+      </w:r>
+      <w:r>
+        <w:t xml:space="preserve">You can find the serial monitor component of the Arduino SDK in the Tools menu. </w:t>
+      </w:r>
+    </w:p>
+    <w:p>
+      <w:r>
+        <w:drawing>
+          <wp:inline distT="0" distB="0" distL="0" distR="0" wp14:anchorId="4D6F2CB8" wp14:editId="2C2F207D">
+            <wp:extent cx="2977013" cy="1046539"/>
+            <wp:effectExtent l="0" t="0" r="0" b="1270"/>
+            <wp:docPr id="2" name="Picture 2"/>
+            <wp:cNvGraphicFramePr>
+              <a:graphicFrameLocks xmlns:a="http://schemas.openxmlformats.org/drawingml/2006/main" noChangeAspect="1"/>
+            </wp:cNvGraphicFramePr>
+            <a:graphic xmlns:a="http://schemas.openxmlformats.org/drawingml/2006/main">
+              <a:graphicData uri="http://schemas.openxmlformats.org/drawingml/2006/picture">
+                <pic:pic xmlns:pic="http://schemas.openxmlformats.org/drawingml/2006/picture">
+                  <pic:nvPicPr>
+                    <pic:cNvPr id="1" name=""/>
+                    <pic:cNvPicPr/>
+                  </pic:nvPicPr>
+                  <pic:blipFill>
+                    <a:blip r:embed="rId13"/>
+                    <a:stretch>
+                      <a:fillRect/>
+                    </a:stretch>
+                  </pic:blipFill>
+                  <pic:spPr>
+                    <a:xfrm>
+                      <a:off x="0" y="0"/>
+                      <a:ext cx="3001794" cy="1055250"/>
+                    </a:xfrm>
+                    <a:prstGeom prst="rect">
+                      <a:avLst/>
+                    </a:prstGeom>
+                  </pic:spPr>
+                </pic:pic>
+              </a:graphicData>
+            </a:graphic>
+          </wp:inline>
+        </w:drawing>
+      </w:r>
+    </w:p>
+    <w:p>
+      <w:r>
+        <w:t>Select the Serial Monitor and open it. The Serial Monitor window will open:</w:t>
+      </w:r>
+    </w:p>
+    <w:p>
+      <w:r>
+        <w:drawing>
+          <wp:inline distT="0" distB="0" distL="0" distR="0" wp14:anchorId="3AF8ED33" wp14:editId="642C8DFC">
+            <wp:extent cx="4450432" cy="1927403"/>
+            <wp:effectExtent l="0" t="0" r="7620" b="0"/>
+            <wp:docPr id="5" name="Picture 5"/>
+            <wp:cNvGraphicFramePr>
+              <a:graphicFrameLocks xmlns:a="http://schemas.openxmlformats.org/drawingml/2006/main" noChangeAspect="1"/>
+            </wp:cNvGraphicFramePr>
+            <a:graphic xmlns:a="http://schemas.openxmlformats.org/drawingml/2006/main">
+              <a:graphicData uri="http://schemas.openxmlformats.org/drawingml/2006/picture">
+                <pic:pic xmlns:pic="http://schemas.openxmlformats.org/drawingml/2006/picture">
+                  <pic:nvPicPr>
+                    <pic:cNvPr id="1" name=""/>
+                    <pic:cNvPicPr/>
+                  </pic:nvPicPr>
+                  <pic:blipFill>
+                    <a:blip r:embed="rId14"/>
+                    <a:stretch>
+                      <a:fillRect/>
+                    </a:stretch>
+                  </pic:blipFill>
+                  <pic:spPr>
+                    <a:xfrm>
+                      <a:off x="0" y="0"/>
+                      <a:ext cx="4484094" cy="1941981"/>
+                    </a:xfrm>
+                    <a:prstGeom prst="rect">
+                      <a:avLst/>
+                    </a:prstGeom>
+                  </pic:spPr>
+                </pic:pic>
+              </a:graphicData>
+            </a:graphic>
+          </wp:inline>
+        </w:drawing>
+      </w:r>
+    </w:p>
+    <w:p>
+      <w:r>
+        <w:t xml:space="preserve">The next thing you must do is make sure that the </w:t>
+      </w:r>
+      <w:r>
+        <w:rPr>
+          <w:i/>
+          <w:iCs/>
+        </w:rPr>
+        <w:t>baud rate</w:t>
+      </w:r>
+      <w:r>
+        <w:t xml:space="preserve"> is set correctly. The baud rate controls the speed at which data is transferred between the PC and the sensor. Both devices must operate at the same baud rate, otherwise the communication will be garbled. Open the control at the bottom of the serial monitor display and select the value 115200 from the options that appear, as shown below:</w:t>
+      </w:r>
+    </w:p>
+    <w:p>
+      <w:r>
+        <w:drawing>
+          <wp:inline distT="0" distB="0" distL="0" distR="0" wp14:anchorId="75F26A8D" wp14:editId="5544FB6E">
+            <wp:extent cx="4608999" cy="1141782"/>
+            <wp:effectExtent l="0" t="0" r="1270" b="1270"/>
+            <wp:docPr id="6" name="Picture 6"/>
+            <wp:cNvGraphicFramePr>
+              <a:graphicFrameLocks xmlns:a="http://schemas.openxmlformats.org/drawingml/2006/main" noChangeAspect="1"/>
+            </wp:cNvGraphicFramePr>
+            <a:graphic xmlns:a="http://schemas.openxmlformats.org/drawingml/2006/main">
+              <a:graphicData uri="http://schemas.openxmlformats.org/drawingml/2006/picture">
+                <pic:pic xmlns:pic="http://schemas.openxmlformats.org/drawingml/2006/picture">
+                  <pic:nvPicPr>
+                    <pic:cNvPr id="1" name=""/>
+                    <pic:cNvPicPr/>
+                  </pic:nvPicPr>
+                  <pic:blipFill>
+                    <a:blip r:embed="rId15"/>
+                    <a:stretch>
+                      <a:fillRect/>
+                    </a:stretch>
+                  </pic:blipFill>
+                  <pic:spPr>
+                    <a:xfrm>
+                      <a:off x="0" y="0"/>
+                      <a:ext cx="4671845" cy="1157351"/>
+                    </a:xfrm>
+                    <a:prstGeom prst="rect">
+                      <a:avLst/>
+                    </a:prstGeom>
+                  </pic:spPr>
+                </pic:pic>
+              </a:graphicData>
+            </a:graphic>
+          </wp:inline>
+        </w:drawing>
+      </w:r>
+    </w:p>
+    <w:p>
+      <w:pPr>
+        <w:pStyle w:val="Heading2"/>
+      </w:pPr>
+      <w:r>
+        <w:t>Sending Sensor Commands</w:t>
+      </w:r>
+    </w:p>
+    <w:p>
+      <w:r>
+        <w:t xml:space="preserve">Once you have done this you can send commands to the sensor and view responses. The commands are sent as little packets of data which contain a single setting. The packet contents are enclosed in curly brackets. You can test the connection by sending an empty command, which should generate an error response. </w:t>
+      </w:r>
+    </w:p>
+    <w:p>
+      <w:r>
+        <w:lastRenderedPageBreak/>
+        <w:t>Type an open and close bracket pair into the text box at the top of the Serial Monitor and then press the Send button.</w:t>
+      </w:r>
+    </w:p>
+    <w:p>
+      <w:r>
+        <w:drawing>
+          <wp:inline distT="0" distB="0" distL="0" distR="0" wp14:anchorId="1A0C7FB0" wp14:editId="057CAB58">
+            <wp:extent cx="5731510" cy="593725"/>
+            <wp:effectExtent l="0" t="0" r="2540" b="0"/>
+            <wp:docPr id="8" name="Picture 8"/>
+            <wp:cNvGraphicFramePr>
+              <a:graphicFrameLocks xmlns:a="http://schemas.openxmlformats.org/drawingml/2006/main" noChangeAspect="1"/>
+            </wp:cNvGraphicFramePr>
+            <a:graphic xmlns:a="http://schemas.openxmlformats.org/drawingml/2006/main">
+              <a:graphicData uri="http://schemas.openxmlformats.org/drawingml/2006/picture">
+                <pic:pic xmlns:pic="http://schemas.openxmlformats.org/drawingml/2006/picture">
+                  <pic:nvPicPr>
+                    <pic:cNvPr id="1" name=""/>
+                    <pic:cNvPicPr/>
+                  </pic:nvPicPr>
+                  <pic:blipFill>
+                    <a:blip r:embed="rId16"/>
+                    <a:stretch>
+                      <a:fillRect/>
+                    </a:stretch>
+                  </pic:blipFill>
+                  <pic:spPr>
+                    <a:xfrm>
+                      <a:off x="0" y="0"/>
+                      <a:ext cx="5731510" cy="593725"/>
+                    </a:xfrm>
+                    <a:prstGeom prst="rect">
+                      <a:avLst/>
+                    </a:prstGeom>
+                  </pic:spPr>
+                </pic:pic>
+              </a:graphicData>
+            </a:graphic>
+          </wp:inline>
+        </w:drawing>
+      </w:r>
+    </w:p>
+    <w:p>
+      <w:r>
+        <w:t>The sensor will read the commands and then generate a response</w:t>
+      </w:r>
+      <w:r>
+        <w:t xml:space="preserve"> as shown below. The response indicates that a command was received that does not contain a version number. If a command works, the response will have an error number of zero. A full list of all the error response values is given at the end of this document. </w:t>
+      </w:r>
+    </w:p>
+    <w:p>
+      <w:r>
+        <w:drawing>
+          <wp:inline distT="0" distB="0" distL="0" distR="0" wp14:anchorId="283E625A" wp14:editId="7011A7E5">
+            <wp:extent cx="5731510" cy="2482215"/>
+            <wp:effectExtent l="0" t="0" r="2540" b="0"/>
+            <wp:docPr id="7" name="Picture 7"/>
+            <wp:cNvGraphicFramePr>
+              <a:graphicFrameLocks xmlns:a="http://schemas.openxmlformats.org/drawingml/2006/main" noChangeAspect="1"/>
+            </wp:cNvGraphicFramePr>
+            <a:graphic xmlns:a="http://schemas.openxmlformats.org/drawingml/2006/main">
+              <a:graphicData uri="http://schemas.openxmlformats.org/drawingml/2006/picture">
+                <pic:pic xmlns:pic="http://schemas.openxmlformats.org/drawingml/2006/picture">
+                  <pic:nvPicPr>
+                    <pic:cNvPr id="1" name=""/>
+                    <pic:cNvPicPr/>
+                  </pic:nvPicPr>
+                  <pic:blipFill>
+                    <a:blip r:embed="rId17"/>
+                    <a:stretch>
+                      <a:fillRect/>
+                    </a:stretch>
+                  </pic:blipFill>
+                  <pic:spPr>
+                    <a:xfrm>
+                      <a:off x="0" y="0"/>
+                      <a:ext cx="5731510" cy="2482215"/>
+                    </a:xfrm>
+                    <a:prstGeom prst="rect">
+                      <a:avLst/>
+                    </a:prstGeom>
+                  </pic:spPr>
+                </pic:pic>
+              </a:graphicData>
+            </a:graphic>
+          </wp:inline>
+        </w:drawing>
+      </w:r>
+    </w:p>
+    <w:p>
+      <w:r>
+        <w:t xml:space="preserve">Sending data via </w:t>
+      </w:r>
+      <w:proofErr w:type="spellStart"/>
+      <w:r>
+        <w:t>WiFi</w:t>
+      </w:r>
+      <w:proofErr w:type="spellEnd"/>
+    </w:p>
+    <w:p>
+      <w:r>
+        <w:t xml:space="preserve">The sensor can send data to our database using either </w:t>
+      </w:r>
+      <w:proofErr w:type="spellStart"/>
+      <w:r>
+        <w:t>WiFi</w:t>
+      </w:r>
+      <w:proofErr w:type="spellEnd"/>
+      <w:r>
+        <w:t xml:space="preserve"> or </w:t>
+      </w:r>
+      <w:proofErr w:type="spellStart"/>
+      <w:r>
+        <w:t>LoRa</w:t>
+      </w:r>
+      <w:proofErr w:type="spellEnd"/>
+      <w:r>
+        <w:t>.</w:t>
+      </w:r>
+    </w:p>
+    <w:p>
+      <w:r>
+        <w:t xml:space="preserve">If you have a local </w:t>
+      </w:r>
+      <w:proofErr w:type="spellStart"/>
+      <w:r>
+        <w:t>WiFi</w:t>
+      </w:r>
+      <w:proofErr w:type="spellEnd"/>
+      <w:r>
+        <w:t xml:space="preserve"> network in </w:t>
+      </w:r>
+      <w:proofErr w:type="gramStart"/>
+      <w:r>
+        <w:t>range</w:t>
+      </w:r>
+      <w:proofErr w:type="gramEnd"/>
+      <w:r>
+        <w:t xml:space="preserve"> we recommend using that as it is less likely to be affected by weather.</w:t>
+      </w:r>
+    </w:p>
+    <w:p>
+      <w:proofErr w:type="gramStart"/>
+      <w:r>
+        <w:t>Alternatively</w:t>
+      </w:r>
+      <w:proofErr w:type="gramEnd"/>
+      <w:r>
+        <w:t xml:space="preserve"> you can configure the device to use </w:t>
+      </w:r>
+      <w:proofErr w:type="spellStart"/>
+      <w:r>
+        <w:t>LoRa</w:t>
+      </w:r>
+      <w:proofErr w:type="spellEnd"/>
+      <w:r>
+        <w:t xml:space="preserve"> and send the data via TTN but you need to check if you are able to connect to the </w:t>
+      </w:r>
+      <w:proofErr w:type="spellStart"/>
+      <w:r>
+        <w:t>LoRa</w:t>
+      </w:r>
+      <w:proofErr w:type="spellEnd"/>
+      <w:r>
+        <w:t xml:space="preserve"> network first. Range is affected by buildings in your line of site to a </w:t>
+      </w:r>
+      <w:proofErr w:type="spellStart"/>
+      <w:r>
+        <w:t>LoRa</w:t>
+      </w:r>
+      <w:proofErr w:type="spellEnd"/>
+      <w:r>
+        <w:t xml:space="preserve"> gateway.</w:t>
+      </w:r>
+    </w:p>
+    <w:p>
+      <w:r>
+        <w:t>Do not configure the sensor to send the data both ways.</w:t>
+      </w:r>
+    </w:p>
+    <w:p>
+      <w:r>
+        <w:t xml:space="preserve">Configuring for </w:t>
+      </w:r>
+      <w:proofErr w:type="spellStart"/>
+      <w:r>
+        <w:t>WiFi</w:t>
+      </w:r>
+      <w:proofErr w:type="spellEnd"/>
+      <w:r>
+        <w:t xml:space="preserve"> &amp; MQTT</w:t>
+      </w:r>
+    </w:p>
+    <w:p>
+      <w:r>
+        <w:t xml:space="preserve">If using </w:t>
+      </w:r>
+      <w:proofErr w:type="spellStart"/>
+      <w:r>
+        <w:t>WiFi</w:t>
+      </w:r>
+      <w:proofErr w:type="spellEnd"/>
+      <w:r>
+        <w:t xml:space="preserve"> you will need to enable your sensor to use the local </w:t>
+      </w:r>
+      <w:proofErr w:type="spellStart"/>
+      <w:r>
+        <w:t>WiFi</w:t>
+      </w:r>
+      <w:proofErr w:type="spellEnd"/>
+      <w:r>
+        <w:t xml:space="preserve"> AND you will need to configure the MQTT settings.</w:t>
+      </w:r>
+    </w:p>
+    <w:p>
+      <w:r>
+        <w:t>{"v":1, "t</w:t>
+      </w:r>
+      <w:proofErr w:type="gramStart"/>
+      <w:r>
+        <w:t>" :</w:t>
+      </w:r>
+      <w:proofErr w:type="gramEnd"/>
+      <w:r>
+        <w:t xml:space="preserve"> "Sensor01", "c" : "</w:t>
+      </w:r>
+      <w:proofErr w:type="spellStart"/>
+      <w:r>
+        <w:t>wifi</w:t>
+      </w:r>
+      <w:proofErr w:type="spellEnd"/>
+      <w:r>
+        <w:t>", "o" : "off"}</w:t>
+      </w:r>
+    </w:p>
+    <w:p>
+      <w:r>
+        <w:t>{"v":1, "t":"sensor01", "c</w:t>
+      </w:r>
+      <w:proofErr w:type="gramStart"/>
+      <w:r>
+        <w:t>" :</w:t>
+      </w:r>
+      <w:proofErr w:type="gramEnd"/>
+      <w:r>
+        <w:t xml:space="preserve"> "</w:t>
+      </w:r>
+      <w:proofErr w:type="spellStart"/>
+      <w:r>
+        <w:t>wifi</w:t>
+      </w:r>
+      <w:proofErr w:type="spellEnd"/>
+      <w:r>
+        <w:t>",  "o" : "</w:t>
+      </w:r>
+      <w:proofErr w:type="spellStart"/>
+      <w:r>
+        <w:t>ssid</w:t>
+      </w:r>
+      <w:proofErr w:type="spellEnd"/>
+      <w:r>
+        <w:t>", "set":1, "</w:t>
+      </w:r>
+      <w:proofErr w:type="spellStart"/>
+      <w:r>
+        <w:t>val</w:t>
+      </w:r>
+      <w:proofErr w:type="spellEnd"/>
+      <w:r>
+        <w:t>":"Your SSID"}</w:t>
+      </w:r>
+    </w:p>
+    <w:p>
+      <w:r>
+        <w:t>{"v":1, "t</w:t>
+      </w:r>
+      <w:proofErr w:type="gramStart"/>
+      <w:r>
+        <w:t>" :</w:t>
+      </w:r>
+      <w:proofErr w:type="gramEnd"/>
+      <w:r>
+        <w:t xml:space="preserve"> "sensor01", "c" : "</w:t>
+      </w:r>
+      <w:proofErr w:type="spellStart"/>
+      <w:r>
+        <w:t>wifi</w:t>
+      </w:r>
+      <w:proofErr w:type="spellEnd"/>
+      <w:r>
+        <w:t>", "o" : "</w:t>
+      </w:r>
+      <w:proofErr w:type="spellStart"/>
+      <w:r>
+        <w:t>pwd</w:t>
+      </w:r>
+      <w:proofErr w:type="spellEnd"/>
+      <w:r>
+        <w:t>", "set":1, "</w:t>
+      </w:r>
+      <w:proofErr w:type="spellStart"/>
+      <w:r>
+        <w:t>val</w:t>
+      </w:r>
+      <w:proofErr w:type="spellEnd"/>
+      <w:r>
+        <w:t>":"password"}</w:t>
+      </w:r>
+    </w:p>
+    <w:p>
+      <w:r>
+        <w:t>{"v":1, "t</w:t>
+      </w:r>
+      <w:proofErr w:type="gramStart"/>
+      <w:r>
+        <w:t>" :</w:t>
+      </w:r>
+      <w:proofErr w:type="gramEnd"/>
+      <w:r>
+        <w:t xml:space="preserve"> "Sensor01", "c" : "</w:t>
+      </w:r>
+      <w:proofErr w:type="spellStart"/>
+      <w:r>
+        <w:t>wifi</w:t>
+      </w:r>
+      <w:proofErr w:type="spellEnd"/>
+      <w:r>
+        <w:t>", "o" : "on"}</w:t>
+      </w:r>
+    </w:p>
+    <w:p/>
+    <w:p/>
+    <w:p>
+      <w:r>
+        <w:t xml:space="preserve">Configuring for </w:t>
+      </w:r>
+      <w:proofErr w:type="spellStart"/>
+      <w:r>
+        <w:t>LoRa</w:t>
+      </w:r>
+      <w:proofErr w:type="spellEnd"/>
+    </w:p>
+    <w:p>
+      <w:r>
+        <w:t xml:space="preserve">We will add your device to the Things Network and provide you with three pieces of information: Device Address, Network Session Key and Application EUI. We need to use the following commands to put these into the sensor using the serial communications link: </w:t>
+      </w:r>
+    </w:p>
+    <w:p/>
+    <w:p>
+      <w:r>
+        <w:t>{"v":1, "t</w:t>
+      </w:r>
+      <w:proofErr w:type="gramStart"/>
+      <w:r>
+        <w:t>" :</w:t>
+      </w:r>
+      <w:proofErr w:type="gramEnd"/>
+      <w:r>
+        <w:t xml:space="preserve"> "sensor01", "c" : "</w:t>
+      </w:r>
+      <w:proofErr w:type="spellStart"/>
+      <w:r>
+        <w:t>lora</w:t>
+      </w:r>
+      <w:proofErr w:type="spellEnd"/>
+      <w:r>
+        <w:t>", "o" : "state", "</w:t>
+      </w:r>
+      <w:proofErr w:type="spellStart"/>
+      <w:r>
+        <w:t>val</w:t>
+      </w:r>
+      <w:proofErr w:type="spellEnd"/>
+      <w:r>
+        <w:t xml:space="preserve">" : "off"} </w:t>
+      </w:r>
+    </w:p>
+    <w:p>
+      <w:r>
+        <w:t>{"v":1, "t</w:t>
+      </w:r>
+      <w:proofErr w:type="gramStart"/>
+      <w:r>
+        <w:t>" :</w:t>
+      </w:r>
+      <w:proofErr w:type="gramEnd"/>
+      <w:r>
+        <w:t xml:space="preserve"> "sensor01", "c" : "</w:t>
+      </w:r>
+      <w:proofErr w:type="spellStart"/>
+      <w:r>
+        <w:t>lora</w:t>
+      </w:r>
+      <w:proofErr w:type="spellEnd"/>
+      <w:r>
+        <w:t>", "o" : "access", "</w:t>
+      </w:r>
+      <w:proofErr w:type="spellStart"/>
+      <w:r>
+        <w:t>val</w:t>
+      </w:r>
+      <w:proofErr w:type="spellEnd"/>
+      <w:r>
+        <w:t>":"</w:t>
+      </w:r>
+      <w:proofErr w:type="spellStart"/>
+      <w:r>
+        <w:t>abp</w:t>
+      </w:r>
+      <w:proofErr w:type="spellEnd"/>
+      <w:r>
+        <w:t xml:space="preserve">"} </w:t>
+      </w:r>
+    </w:p>
+    <w:p>
+      <w:r>
+        <w:t>{"v":1, "t</w:t>
+      </w:r>
+      <w:proofErr w:type="gramStart"/>
+      <w:r>
+        <w:t>" :</w:t>
+      </w:r>
+      <w:proofErr w:type="gramEnd"/>
+      <w:r>
+        <w:t xml:space="preserve"> "sensor01", "c" : "</w:t>
+      </w:r>
+      <w:proofErr w:type="spellStart"/>
+      <w:r>
+        <w:t>lora</w:t>
+      </w:r>
+      <w:proofErr w:type="spellEnd"/>
+      <w:r>
+        <w:t>", "o" : "</w:t>
+      </w:r>
+      <w:proofErr w:type="spellStart"/>
+      <w:r>
+        <w:t>abpdev</w:t>
+      </w:r>
+      <w:proofErr w:type="spellEnd"/>
+      <w:r>
+        <w:t>", "</w:t>
+      </w:r>
+      <w:proofErr w:type="spellStart"/>
+      <w:r>
+        <w:t>val</w:t>
+      </w:r>
+      <w:proofErr w:type="spellEnd"/>
+      <w:r>
+        <w:t xml:space="preserve">":"Device Address"} </w:t>
+      </w:r>
+    </w:p>
+    <w:p>
+      <w:r>
+        <w:t>{"v":1, "t</w:t>
+      </w:r>
+      <w:proofErr w:type="gramStart"/>
+      <w:r>
+        <w:t>" :</w:t>
+      </w:r>
+      <w:proofErr w:type="gramEnd"/>
+      <w:r>
+        <w:t xml:space="preserve"> "sensor01", "c" : "</w:t>
+      </w:r>
+      <w:proofErr w:type="spellStart"/>
+      <w:r>
+        <w:t>lora</w:t>
+      </w:r>
+      <w:proofErr w:type="spellEnd"/>
+      <w:r>
+        <w:t>", "o" : "</w:t>
+      </w:r>
+      <w:proofErr w:type="spellStart"/>
+      <w:r>
+        <w:t>abpnwk</w:t>
+      </w:r>
+      <w:proofErr w:type="spellEnd"/>
+      <w:r>
+        <w:t>", "</w:t>
+      </w:r>
+      <w:proofErr w:type="spellStart"/>
+      <w:r>
+        <w:t>val</w:t>
+      </w:r>
+      <w:proofErr w:type="spellEnd"/>
+      <w:r>
+        <w:t xml:space="preserve">":"Network Session Key"} </w:t>
+      </w:r>
+    </w:p>
+    <w:p>
+      <w:r>
+        <w:t>{"v":1, "t</w:t>
+      </w:r>
+      <w:proofErr w:type="gramStart"/>
+      <w:r>
+        <w:t>" :</w:t>
+      </w:r>
+      <w:proofErr w:type="gramEnd"/>
+      <w:r>
+        <w:t xml:space="preserve"> "sensor01", "c" : "</w:t>
+      </w:r>
+      <w:proofErr w:type="spellStart"/>
+      <w:r>
+        <w:t>lora</w:t>
+      </w:r>
+      <w:proofErr w:type="spellEnd"/>
+      <w:r>
+        <w:t>", "o" : "</w:t>
+      </w:r>
+      <w:proofErr w:type="spellStart"/>
+      <w:r>
+        <w:t>abpapp</w:t>
+      </w:r>
+      <w:proofErr w:type="spellEnd"/>
+      <w:r>
+        <w:t>", "</w:t>
+      </w:r>
+      <w:proofErr w:type="spellStart"/>
+      <w:r>
+        <w:t>val</w:t>
+      </w:r>
+      <w:proofErr w:type="spellEnd"/>
+      <w:r>
+        <w:t xml:space="preserve">":"Application EUI"} </w:t>
+      </w:r>
+    </w:p>
+    <w:p>
+      <w:r>
+        <w:t>{"v":1, "t</w:t>
+      </w:r>
+      <w:proofErr w:type="gramStart"/>
+      <w:r>
+        <w:t>" :</w:t>
+      </w:r>
+      <w:proofErr w:type="gramEnd"/>
+      <w:r>
+        <w:t xml:space="preserve"> "sensor01", "c" : "</w:t>
+      </w:r>
+      <w:proofErr w:type="spellStart"/>
+      <w:r>
+        <w:t>lora</w:t>
+      </w:r>
+      <w:proofErr w:type="spellEnd"/>
+      <w:r>
+        <w:t>", "o" : "state", "</w:t>
+      </w:r>
+      <w:proofErr w:type="spellStart"/>
+      <w:r>
+        <w:t>val</w:t>
+      </w:r>
+      <w:proofErr w:type="spellEnd"/>
+      <w:r>
+        <w:t xml:space="preserve">" : "on"} </w:t>
+      </w:r>
+    </w:p>
+    <w:p/>
+    <w:p>
+      <w:r>
+        <w:t xml:space="preserve">The next step is to hard reset the device. You can do this by pressing the reset button on the device. </w:t>
+      </w:r>
+    </w:p>
+    <w:p>
+      <w:r>
+        <w:t>Setting the Reporting Frequency</w:t>
+      </w:r>
+    </w:p>
+    <w:p/>
+    <w:p>
+      <w:r>
+        <w:t xml:space="preserve">By </w:t>
+      </w:r>
+      <w:proofErr w:type="gramStart"/>
+      <w:r>
+        <w:t>default</w:t>
+      </w:r>
+      <w:proofErr w:type="gramEnd"/>
+      <w:r>
+        <w:t xml:space="preserve"> the sensor sends its information once per minute but we require that to be changed to once every 6 minutes (360 seconds). This gives 10 readings per hour.</w:t>
+      </w:r>
+    </w:p>
+    <w:p>
+      <w:r>
+        <w:t xml:space="preserve">Use one of the following commands. You will hear the SDS011 sensor switch on and off. It turns on for 30 seconds, the sensor transmits the data and the SDS011 is then turned off for the remaining 330 seconds. This </w:t>
+      </w:r>
+      <w:proofErr w:type="spellStart"/>
+      <w:r>
+        <w:t>imporves</w:t>
+      </w:r>
+      <w:proofErr w:type="spellEnd"/>
+      <w:r>
+        <w:t xml:space="preserve"> the SDS011 lifespan by reducing wear on the fan bearings.</w:t>
+      </w:r>
+    </w:p>
+    <w:p>
+      <w:r>
+        <w:t xml:space="preserve">If using </w:t>
+      </w:r>
+      <w:proofErr w:type="spellStart"/>
+      <w:r>
+        <w:t>LoRa</w:t>
+      </w:r>
+      <w:proofErr w:type="spellEnd"/>
+    </w:p>
+    <w:p>
+      <w:r>
+        <w:t>{"v":1, "t</w:t>
+      </w:r>
+      <w:proofErr w:type="gramStart"/>
+      <w:r>
+        <w:t>" :</w:t>
+      </w:r>
+      <w:proofErr w:type="gramEnd"/>
+      <w:r>
+        <w:t xml:space="preserve"> "sensor01", "c" : "</w:t>
+      </w:r>
+      <w:proofErr w:type="spellStart"/>
+      <w:r>
+        <w:t>lora</w:t>
+      </w:r>
+      <w:proofErr w:type="spellEnd"/>
+      <w:r>
+        <w:t>", "o" : "gap", "val":360}</w:t>
+      </w:r>
+    </w:p>
+    <w:p>
+      <w:r>
+        <w:t xml:space="preserve">If using </w:t>
+      </w:r>
+      <w:proofErr w:type="spellStart"/>
+      <w:r>
+        <w:t>WiFi</w:t>
+      </w:r>
+      <w:proofErr w:type="spellEnd"/>
+    </w:p>
+    <w:p>
+      <w:r>
+        <w:t>{"v":1, "t</w:t>
+      </w:r>
+      <w:proofErr w:type="gramStart"/>
+      <w:r>
+        <w:t>" :</w:t>
+      </w:r>
+      <w:proofErr w:type="gramEnd"/>
+      <w:r>
+        <w:t xml:space="preserve"> "sensor01", "c" : "</w:t>
+      </w:r>
+      <w:proofErr w:type="spellStart"/>
+      <w:r>
+        <w:t>mqtt</w:t>
+      </w:r>
+      <w:proofErr w:type="spellEnd"/>
+      <w:r>
+        <w:t>", "o" : "gap", "val":360}</w:t>
+      </w:r>
+    </w:p>
+    <w:p/>
+    <w:p/>
+    <w:p>
+      <w:pPr>
+        <w:pStyle w:val="Heading2"/>
+      </w:pPr>
+    </w:p>
+    <w:p>
+      <w:pPr>
+        <w:pStyle w:val="Heading2"/>
+      </w:pPr>
+      <w:r>
         <w:t>Settings Storage</w:t>
       </w:r>
       <w:bookmarkEnd w:id="0"/>
@@ -4379,8 +5739,9 @@
       <w:pPr>
         <w:pStyle w:val="Heading2"/>
       </w:pPr>
-      <w:bookmarkStart w:id="1" w:name="_Toc15473422"/>
-      <w:r>
+      <w:bookmarkStart w:id="3" w:name="_Toc15473422"/>
+      <w:r>
+        <w:lastRenderedPageBreak/>
         <w:t xml:space="preserve">Sending </w:t>
       </w:r>
       <w:r>
@@ -4389,7 +5750,7 @@
       <w:r>
         <w:t>s</w:t>
       </w:r>
-      <w:bookmarkEnd w:id="1"/>
+      <w:bookmarkEnd w:id="3"/>
       <w:r>
         <w:t xml:space="preserve"> </w:t>
       </w:r>
@@ -4435,11 +5796,11 @@
       <w:pPr>
         <w:pStyle w:val="Heading3"/>
       </w:pPr>
-      <w:bookmarkStart w:id="2" w:name="_Toc15473423"/>
+      <w:bookmarkStart w:id="4" w:name="_Toc15473423"/>
       <w:r>
         <w:t>Serial connection</w:t>
       </w:r>
-      <w:bookmarkEnd w:id="2"/>
+      <w:bookmarkEnd w:id="4"/>
     </w:p>
     <w:p>
       <w:r>
@@ -4473,11 +5834,11 @@
       <w:pPr>
         <w:pStyle w:val="Heading3"/>
       </w:pPr>
-      <w:bookmarkStart w:id="3" w:name="_Toc15473424"/>
+      <w:bookmarkStart w:id="5" w:name="_Toc15473424"/>
       <w:r>
         <w:t>MQTT connection</w:t>
       </w:r>
-      <w:bookmarkEnd w:id="3"/>
+      <w:bookmarkEnd w:id="5"/>
     </w:p>
     <w:p>
       <w:r>
@@ -4538,11 +5899,11 @@
       <w:pPr>
         <w:pStyle w:val="Heading2"/>
       </w:pPr>
-      <w:bookmarkStart w:id="4" w:name="_Toc15473425"/>
+      <w:bookmarkStart w:id="6" w:name="_Toc15473425"/>
       <w:r>
         <w:t>Command Structure</w:t>
       </w:r>
-      <w:bookmarkEnd w:id="4"/>
+      <w:bookmarkEnd w:id="6"/>
     </w:p>
     <w:p>
       <w:r>
@@ -4812,7 +6173,6 @@
       </w:pPr>
       <w:proofErr w:type="spellStart"/>
       <w:r>
-        <w:lastRenderedPageBreak/>
         <w:t>wifi</w:t>
       </w:r>
       <w:proofErr w:type="spellEnd"/>
@@ -4910,6 +6270,7 @@
     </w:p>
     <w:p>
       <w:r>
+        <w:lastRenderedPageBreak/>
         <w:t>The</w:t>
       </w:r>
       <w:r>
@@ -5018,11 +6379,11 @@
       <w:pPr>
         <w:pStyle w:val="Heading2"/>
       </w:pPr>
-      <w:bookmarkStart w:id="5" w:name="_Toc15473426"/>
+      <w:bookmarkStart w:id="7" w:name="_Toc15473426"/>
       <w:r>
         <w:t>Reply structure</w:t>
       </w:r>
-      <w:bookmarkEnd w:id="5"/>
+      <w:bookmarkEnd w:id="7"/>
     </w:p>
     <w:p>
       <w:r>
@@ -5044,24 +6405,24 @@
       <w:pPr>
         <w:pStyle w:val="Heading2"/>
       </w:pPr>
-      <w:bookmarkStart w:id="6" w:name="_Toc15473427"/>
+      <w:bookmarkStart w:id="8" w:name="_Toc15473427"/>
       <w:r>
         <w:t>Sample Command</w:t>
       </w:r>
       <w:r>
         <w:t>s</w:t>
       </w:r>
-      <w:bookmarkEnd w:id="6"/>
+      <w:bookmarkEnd w:id="8"/>
     </w:p>
     <w:p>
       <w:pPr>
         <w:pStyle w:val="Heading3"/>
       </w:pPr>
-      <w:bookmarkStart w:id="7" w:name="_Toc15473428"/>
+      <w:bookmarkStart w:id="9" w:name="_Toc15473428"/>
       <w:r>
         <w:t>Sending a setting value</w:t>
       </w:r>
-      <w:bookmarkEnd w:id="7"/>
+      <w:bookmarkEnd w:id="9"/>
     </w:p>
     <w:p>
       <w:r>
@@ -5162,11 +6523,11 @@
       <w:pPr>
         <w:pStyle w:val="Heading3"/>
       </w:pPr>
-      <w:bookmarkStart w:id="8" w:name="_Toc15473429"/>
+      <w:bookmarkStart w:id="10" w:name="_Toc15473429"/>
       <w:r>
         <w:t>Reading a setting value</w:t>
       </w:r>
-      <w:bookmarkEnd w:id="8"/>
+      <w:bookmarkEnd w:id="10"/>
     </w:p>
     <w:p>
       <w:r>
@@ -5232,11 +6593,11 @@
       <w:pPr>
         <w:pStyle w:val="Heading1"/>
       </w:pPr>
-      <w:bookmarkStart w:id="9" w:name="_Toc15473430"/>
+      <w:bookmarkStart w:id="11" w:name="_Toc15473430"/>
       <w:r>
         <w:t>Device names</w:t>
       </w:r>
-      <w:bookmarkEnd w:id="9"/>
+      <w:bookmarkEnd w:id="11"/>
     </w:p>
     <w:p>
       <w:r>
@@ -5262,12 +6623,11 @@
       <w:pPr>
         <w:pStyle w:val="Heading3"/>
       </w:pPr>
-      <w:bookmarkStart w:id="10" w:name="_Toc15473431"/>
-      <w:r>
-        <w:lastRenderedPageBreak/>
+      <w:bookmarkStart w:id="12" w:name="_Toc15473431"/>
+      <w:r>
         <w:t>Getting a device name</w:t>
       </w:r>
-      <w:bookmarkEnd w:id="10"/>
+      <w:bookmarkEnd w:id="12"/>
     </w:p>
     <w:p>
       <w:r>
@@ -5355,11 +6715,12 @@
       <w:pPr>
         <w:pStyle w:val="Heading3"/>
       </w:pPr>
-      <w:bookmarkStart w:id="11" w:name="_Toc15473432"/>
-      <w:r>
+      <w:bookmarkStart w:id="13" w:name="_Toc15473432"/>
+      <w:r>
+        <w:lastRenderedPageBreak/>
         <w:t>Setting a device name</w:t>
       </w:r>
-      <w:bookmarkEnd w:id="11"/>
+      <w:bookmarkEnd w:id="13"/>
       <w:r>
         <w:t xml:space="preserve"> </w:t>
       </w:r>
@@ -5446,14 +6807,14 @@
       <w:pPr>
         <w:pStyle w:val="Heading2"/>
       </w:pPr>
-      <w:bookmarkStart w:id="12" w:name="_Toc15473433"/>
+      <w:bookmarkStart w:id="14" w:name="_Toc15473433"/>
       <w:r>
         <w:t>Protocol Version</w:t>
       </w:r>
       <w:r>
         <w:t>ing</w:t>
       </w:r>
-      <w:bookmarkEnd w:id="12"/>
+      <w:bookmarkEnd w:id="14"/>
     </w:p>
     <w:p>
       <w:r>
@@ -5521,11 +6882,11 @@
       <w:pPr>
         <w:pStyle w:val="Heading2"/>
       </w:pPr>
-      <w:bookmarkStart w:id="13" w:name="_Toc15473435"/>
+      <w:bookmarkStart w:id="15" w:name="_Toc15473435"/>
       <w:r>
         <w:t>Get Device Name</w:t>
       </w:r>
-      <w:bookmarkEnd w:id="13"/>
+      <w:bookmarkEnd w:id="15"/>
     </w:p>
     <w:p>
       <w:r>
@@ -5589,11 +6950,11 @@
       <w:pPr>
         <w:pStyle w:val="Heading2"/>
       </w:pPr>
-      <w:bookmarkStart w:id="14" w:name="_Toc15473436"/>
+      <w:bookmarkStart w:id="16" w:name="_Toc15473436"/>
       <w:r>
         <w:t>Set the Device Name</w:t>
       </w:r>
-      <w:bookmarkEnd w:id="14"/>
+      <w:bookmarkEnd w:id="16"/>
     </w:p>
     <w:p>
       <w:r>
@@ -5647,11 +7008,11 @@
       <w:pPr>
         <w:pStyle w:val="Heading2"/>
       </w:pPr>
-      <w:bookmarkStart w:id="15" w:name="_Toc15473437"/>
+      <w:bookmarkStart w:id="17" w:name="_Toc15473437"/>
       <w:r>
         <w:t>MQTT Commands</w:t>
       </w:r>
-      <w:bookmarkEnd w:id="15"/>
+      <w:bookmarkEnd w:id="17"/>
     </w:p>
     <w:p>
       <w:r>
@@ -5662,9 +7023,8 @@
       <w:pPr>
         <w:pStyle w:val="Heading3"/>
       </w:pPr>
-      <w:bookmarkStart w:id="16" w:name="_Toc15473438"/>
-      <w:r>
-        <w:lastRenderedPageBreak/>
+      <w:bookmarkStart w:id="18" w:name="_Toc15473438"/>
+      <w:r>
         <w:t xml:space="preserve">Set </w:t>
       </w:r>
       <w:r>
@@ -5673,7 +7033,7 @@
       <w:r>
         <w:t>tatus</w:t>
       </w:r>
-      <w:bookmarkEnd w:id="16"/>
+      <w:bookmarkEnd w:id="18"/>
     </w:p>
     <w:p>
       <w:r>
@@ -5756,8 +7116,9 @@
       <w:pPr>
         <w:pStyle w:val="Heading3"/>
       </w:pPr>
-      <w:bookmarkStart w:id="17" w:name="_Toc15473439"/>
-      <w:r>
+      <w:bookmarkStart w:id="19" w:name="_Toc15473439"/>
+      <w:r>
+        <w:lastRenderedPageBreak/>
         <w:t xml:space="preserve">Force </w:t>
       </w:r>
       <w:r>
@@ -5766,7 +7127,7 @@
       <w:r>
         <w:t>end</w:t>
       </w:r>
-      <w:bookmarkEnd w:id="17"/>
+      <w:bookmarkEnd w:id="19"/>
     </w:p>
     <w:p>
       <w:r>
@@ -5801,7 +7162,7 @@
       <w:pPr>
         <w:pStyle w:val="Heading3"/>
       </w:pPr>
-      <w:bookmarkStart w:id="18" w:name="_Toc15473440"/>
+      <w:bookmarkStart w:id="20" w:name="_Toc15473440"/>
       <w:r>
         <w:t xml:space="preserve">Set </w:t>
       </w:r>
@@ -5811,7 +7172,7 @@
       <w:r>
         <w:t xml:space="preserve">transmission </w:t>
       </w:r>
-      <w:bookmarkEnd w:id="18"/>
+      <w:bookmarkEnd w:id="20"/>
       <w:r>
         <w:t>gap</w:t>
       </w:r>
@@ -5822,8 +7183,6 @@
       </w:r>
     </w:p>
     <w:p>
-      <w:bookmarkStart w:id="19" w:name="_GoBack"/>
-      <w:bookmarkEnd w:id="19"/>
       <w:r>
         <w:t xml:space="preserve">The minimum gap between MQTT transmissions </w:t>
       </w:r>
@@ -5865,11 +7224,11 @@
       <w:pPr>
         <w:pStyle w:val="Heading3"/>
       </w:pPr>
-      <w:bookmarkStart w:id="20" w:name="_Toc15473441"/>
+      <w:bookmarkStart w:id="21" w:name="_Toc15473441"/>
       <w:r>
         <w:t>Set MQTT transmission retry time</w:t>
       </w:r>
-      <w:bookmarkEnd w:id="20"/>
+      <w:bookmarkEnd w:id="21"/>
     </w:p>
     <w:p>
       <w:r>
@@ -5912,11 +7271,11 @@
       <w:pPr>
         <w:pStyle w:val="Heading3"/>
       </w:pPr>
-      <w:bookmarkStart w:id="21" w:name="_Toc15473442"/>
+      <w:bookmarkStart w:id="22" w:name="_Toc15473442"/>
       <w:r>
         <w:t>Set MQTT publish topic</w:t>
       </w:r>
-      <w:bookmarkEnd w:id="21"/>
+      <w:bookmarkEnd w:id="22"/>
     </w:p>
     <w:p>
       <w:r>
@@ -5951,11 +7310,11 @@
       <w:pPr>
         <w:pStyle w:val="Heading3"/>
       </w:pPr>
-      <w:bookmarkStart w:id="22" w:name="_Toc15473443"/>
+      <w:bookmarkStart w:id="23" w:name="_Toc15473443"/>
       <w:r>
         <w:t>Set MQTT command topic</w:t>
       </w:r>
-      <w:bookmarkEnd w:id="22"/>
+      <w:bookmarkEnd w:id="23"/>
     </w:p>
     <w:p>
       <w:r>
@@ -6004,11 +7363,11 @@
       <w:pPr>
         <w:pStyle w:val="Heading3"/>
       </w:pPr>
-      <w:bookmarkStart w:id="23" w:name="_Toc15473444"/>
+      <w:bookmarkStart w:id="24" w:name="_Toc15473444"/>
       <w:r>
         <w:t>Set MQTT device name</w:t>
       </w:r>
-      <w:bookmarkEnd w:id="23"/>
+      <w:bookmarkEnd w:id="24"/>
     </w:p>
     <w:p>
       <w:r>
@@ -6043,24 +7402,118 @@
       <w:pPr>
         <w:pStyle w:val="Heading3"/>
       </w:pPr>
-      <w:bookmarkStart w:id="24" w:name="_Toc15473445"/>
+      <w:bookmarkStart w:id="25" w:name="_Toc15473445"/>
+      <w:r>
+        <w:t>Set the MQTT host address</w:t>
+      </w:r>
+      <w:bookmarkEnd w:id="25"/>
+    </w:p>
+    <w:p>
+      <w:r>
+        <w:t>This sets the address of the server to be used for MQTT.</w:t>
+      </w:r>
+    </w:p>
+    <w:p>
+      <w:pPr>
+        <w:pStyle w:val="Code"/>
+      </w:pPr>
+      <w:r>
+        <w:t>{"v":1,"t":"sensor01", "c":"</w:t>
+      </w:r>
+      <w:proofErr w:type="spellStart"/>
+      <w:r>
+        <w:t>mqtt</w:t>
+      </w:r>
+      <w:proofErr w:type="spellEnd"/>
+      <w:r>
+        <w:t>", "o":"host","</w:t>
+      </w:r>
+      <w:proofErr w:type="spellStart"/>
+      <w:r>
+        <w:t>val</w:t>
+      </w:r>
+      <w:proofErr w:type="spellEnd"/>
+      <w:r>
+        <w:t>":"mqtt.connectedhumber.org"}</w:t>
+      </w:r>
+    </w:p>
+    <w:p>
+      <w:pPr>
+        <w:pStyle w:val="Heading3"/>
+      </w:pPr>
+      <w:bookmarkStart w:id="26" w:name="_Toc15473446"/>
+      <w:r>
+        <w:t>Set the MQTT host username</w:t>
+      </w:r>
+      <w:bookmarkEnd w:id="26"/>
+    </w:p>
+    <w:p>
+      <w:r>
+        <w:t>This sets the username to be used on the MQTT host.</w:t>
+      </w:r>
+    </w:p>
+    <w:p>
+      <w:pPr>
+        <w:pStyle w:val="Code"/>
+      </w:pPr>
+      <w:r>
+        <w:t>{"v":1, "t</w:t>
+      </w:r>
+      <w:proofErr w:type="gramStart"/>
+      <w:r>
+        <w:t>" :</w:t>
+      </w:r>
+      <w:proofErr w:type="gramEnd"/>
+      <w:r>
+        <w:t xml:space="preserve"> "sensor01", "c" : "</w:t>
+      </w:r>
+      <w:proofErr w:type="spellStart"/>
+      <w:r>
+        <w:t>mqtt</w:t>
+      </w:r>
+      <w:proofErr w:type="spellEnd"/>
+      <w:r>
+        <w:t>", "o" : "user", "</w:t>
+      </w:r>
+      <w:proofErr w:type="spellStart"/>
+      <w:r>
+        <w:t>val</w:t>
+      </w:r>
+      <w:proofErr w:type="spellEnd"/>
+      <w:r>
+        <w:t>":"username" }</w:t>
+      </w:r>
+    </w:p>
+    <w:p>
+      <w:pPr>
+        <w:pStyle w:val="Heading3"/>
+      </w:pPr>
+      <w:bookmarkStart w:id="27" w:name="_Toc15473447"/>
+      <w:r>
+        <w:t>Set the MQTT host password</w:t>
+      </w:r>
+      <w:bookmarkEnd w:id="27"/>
+    </w:p>
+    <w:p>
+      <w:r>
+        <w:t>This sets the password to be used on the MQTT host.</w:t>
+      </w:r>
+    </w:p>
+    <w:p>
+      <w:pPr>
+        <w:pStyle w:val="Code"/>
+      </w:pPr>
       <w:r>
         <w:lastRenderedPageBreak/>
-        <w:t>Set the MQTT host address</w:t>
-      </w:r>
-      <w:bookmarkEnd w:id="24"/>
-    </w:p>
-    <w:p>
-      <w:r>
-        <w:t>This sets the address of the server to be used for MQTT.</w:t>
-      </w:r>
-    </w:p>
-    <w:p>
-      <w:pPr>
-        <w:pStyle w:val="Code"/>
-      </w:pPr>
-      <w:r>
-        <w:t>{"v":1,"t":"sensor01", "c":"</w:t>
+        <w:t>{"v":1, "t</w:t>
+      </w:r>
+      <w:proofErr w:type="gramStart"/>
+      <w:r>
+        <w:t>" :</w:t>
+      </w:r>
+      <w:proofErr w:type="gramEnd"/>
+      <w:r>
+        <w:t xml:space="preserve"> "sensor01", "c" : "</w:t>
       </w:r>
       <w:proofErr w:type="spellStart"/>
       <w:r>
@@ -6068,120 +7521,26 @@
       </w:r>
       <w:proofErr w:type="spellEnd"/>
       <w:r>
-        <w:t>", "o":"host","</w:t>
-      </w:r>
-      <w:proofErr w:type="spellStart"/>
-      <w:r>
-        <w:t>val</w:t>
-      </w:r>
-      <w:proofErr w:type="spellEnd"/>
-      <w:r>
-        <w:t>":"mqtt.connectedhumber.org"}</w:t>
+        <w:t>", "o" : "</w:t>
+      </w:r>
+      <w:proofErr w:type="spellStart"/>
+      <w:r>
+        <w:t>pwd</w:t>
+      </w:r>
+      <w:proofErr w:type="spellEnd"/>
+      <w:r>
+        <w:t>", "val":"123456" }</w:t>
       </w:r>
     </w:p>
     <w:p>
       <w:pPr>
         <w:pStyle w:val="Heading3"/>
       </w:pPr>
-      <w:bookmarkStart w:id="25" w:name="_Toc15473446"/>
-      <w:r>
-        <w:t>Set the MQTT host username</w:t>
-      </w:r>
-      <w:bookmarkEnd w:id="25"/>
-    </w:p>
-    <w:p>
-      <w:r>
-        <w:t>This sets the username to be used on the MQTT host.</w:t>
-      </w:r>
-    </w:p>
-    <w:p>
-      <w:pPr>
-        <w:pStyle w:val="Code"/>
-      </w:pPr>
-      <w:r>
-        <w:t>{"v":1, "t</w:t>
-      </w:r>
-      <w:proofErr w:type="gramStart"/>
-      <w:r>
-        <w:t>" :</w:t>
-      </w:r>
-      <w:proofErr w:type="gramEnd"/>
-      <w:r>
-        <w:t xml:space="preserve"> "sensor01", "c" : "</w:t>
-      </w:r>
-      <w:proofErr w:type="spellStart"/>
-      <w:r>
-        <w:t>mqtt</w:t>
-      </w:r>
-      <w:proofErr w:type="spellEnd"/>
-      <w:r>
-        <w:t>", "o" : "user", "</w:t>
-      </w:r>
-      <w:proofErr w:type="spellStart"/>
-      <w:r>
-        <w:t>val</w:t>
-      </w:r>
-      <w:proofErr w:type="spellEnd"/>
-      <w:r>
-        <w:t>":"username" }</w:t>
-      </w:r>
-    </w:p>
-    <w:p>
-      <w:pPr>
-        <w:pStyle w:val="Heading3"/>
-      </w:pPr>
-      <w:bookmarkStart w:id="26" w:name="_Toc15473447"/>
-      <w:r>
-        <w:t>Set the MQTT host password</w:t>
-      </w:r>
-      <w:bookmarkEnd w:id="26"/>
-    </w:p>
-    <w:p>
-      <w:r>
-        <w:t>This sets the password to be used on the MQTT host.</w:t>
-      </w:r>
-    </w:p>
-    <w:p>
-      <w:pPr>
-        <w:pStyle w:val="Code"/>
-      </w:pPr>
-      <w:r>
-        <w:t>{"v":1, "t</w:t>
-      </w:r>
-      <w:proofErr w:type="gramStart"/>
-      <w:r>
-        <w:t>" :</w:t>
-      </w:r>
-      <w:proofErr w:type="gramEnd"/>
-      <w:r>
-        <w:t xml:space="preserve"> "sensor01", "c" : "</w:t>
-      </w:r>
-      <w:proofErr w:type="spellStart"/>
-      <w:r>
-        <w:t>mqtt</w:t>
-      </w:r>
-      <w:proofErr w:type="spellEnd"/>
-      <w:r>
-        <w:t>", "o" : "</w:t>
-      </w:r>
-      <w:proofErr w:type="spellStart"/>
-      <w:r>
-        <w:t>pwd</w:t>
-      </w:r>
-      <w:proofErr w:type="spellEnd"/>
-      <w:r>
-        <w:t>", "val":"123456" }</w:t>
-      </w:r>
-    </w:p>
-    <w:p>
-      <w:pPr>
-        <w:pStyle w:val="Heading3"/>
-      </w:pPr>
-      <w:bookmarkStart w:id="27" w:name="_Toc15473448"/>
+      <w:bookmarkStart w:id="28" w:name="_Toc15473448"/>
       <w:r>
         <w:t>Set the MQTT host port</w:t>
       </w:r>
-      <w:bookmarkEnd w:id="27"/>
+      <w:bookmarkEnd w:id="28"/>
     </w:p>
     <w:p>
       <w:r>
@@ -6240,7 +7599,7 @@
       <w:pPr>
         <w:pStyle w:val="Heading2"/>
       </w:pPr>
-      <w:bookmarkStart w:id="28" w:name="_Toc15473449"/>
+      <w:bookmarkStart w:id="29" w:name="_Toc15473449"/>
       <w:proofErr w:type="spellStart"/>
       <w:r>
         <w:t>LoRa</w:t>
@@ -6249,7 +7608,7 @@
       <w:r>
         <w:t xml:space="preserve"> Commands</w:t>
       </w:r>
-      <w:bookmarkEnd w:id="28"/>
+      <w:bookmarkEnd w:id="29"/>
     </w:p>
     <w:p>
       <w:r>
@@ -6268,7 +7627,7 @@
       <w:pPr>
         <w:pStyle w:val="Heading3"/>
       </w:pPr>
-      <w:bookmarkStart w:id="29" w:name="_Toc15473450"/>
+      <w:bookmarkStart w:id="30" w:name="_Toc15473450"/>
       <w:r>
         <w:t xml:space="preserve">Force </w:t>
       </w:r>
@@ -6280,7 +7639,7 @@
       <w:r>
         <w:t xml:space="preserve"> send</w:t>
       </w:r>
-      <w:bookmarkEnd w:id="29"/>
+      <w:bookmarkEnd w:id="30"/>
     </w:p>
     <w:p>
       <w:r>
@@ -6328,7 +7687,7 @@
       <w:pPr>
         <w:pStyle w:val="Heading3"/>
       </w:pPr>
-      <w:bookmarkStart w:id="30" w:name="_Toc15473451"/>
+      <w:bookmarkStart w:id="31" w:name="_Toc15473451"/>
       <w:r>
         <w:t xml:space="preserve">Force </w:t>
       </w:r>
@@ -6340,7 +7699,7 @@
       <w:r>
         <w:t xml:space="preserve"> test</w:t>
       </w:r>
-      <w:bookmarkEnd w:id="30"/>
+      <w:bookmarkEnd w:id="31"/>
     </w:p>
     <w:p>
       <w:r>
@@ -6383,7 +7742,7 @@
       <w:pPr>
         <w:pStyle w:val="Heading3"/>
       </w:pPr>
-      <w:bookmarkStart w:id="31" w:name="_Toc15473452"/>
+      <w:bookmarkStart w:id="32" w:name="_Toc15473452"/>
       <w:r>
         <w:t xml:space="preserve">Set </w:t>
       </w:r>
@@ -6395,7 +7754,7 @@
       <w:r>
         <w:t xml:space="preserve"> status</w:t>
       </w:r>
-      <w:bookmarkEnd w:id="31"/>
+      <w:bookmarkEnd w:id="32"/>
     </w:p>
     <w:p>
       <w:r>
@@ -6513,130 +7872,127 @@
       <w:pPr>
         <w:pStyle w:val="Heading3"/>
       </w:pPr>
-      <w:bookmarkStart w:id="32" w:name="_Toc15473453"/>
+      <w:bookmarkStart w:id="33" w:name="_Toc15473453"/>
+      <w:r>
+        <w:t xml:space="preserve">Set </w:t>
+      </w:r>
+      <w:proofErr w:type="spellStart"/>
+      <w:r>
+        <w:t>LoRa</w:t>
+      </w:r>
+      <w:proofErr w:type="spellEnd"/>
+      <w:r>
+        <w:t xml:space="preserve"> transmission </w:t>
+      </w:r>
+      <w:bookmarkEnd w:id="33"/>
+      <w:r>
+        <w:t>gap</w:t>
+      </w:r>
+    </w:p>
+    <w:p>
+      <w:r>
+        <w:t xml:space="preserve">You set the gap value to determine the rate at which a sensor will send readings to the network. For example, if you want to the sensor to send 10 readings per hour the gap between successive readings must be 6 minutes. The gap value is set in seconds, so for 10 readings per hour the gap must be set to 360 seconds. </w:t>
+      </w:r>
+    </w:p>
+    <w:p>
+      <w:r>
+        <w:t xml:space="preserve">The minimum gap between transmissions is 60 seconds and the maximum </w:t>
+      </w:r>
+      <w:proofErr w:type="gramStart"/>
+      <w:r>
+        <w:t>is</w:t>
+      </w:r>
+      <w:proofErr w:type="gramEnd"/>
+      <w:r>
+        <w:t xml:space="preserve"> 30000</w:t>
+      </w:r>
+      <w:r>
+        <w:t>.</w:t>
+      </w:r>
+    </w:p>
+    <w:p>
+      <w:pPr>
+        <w:pStyle w:val="Code"/>
+      </w:pPr>
+      <w:r>
+        <w:t>{"v":1, "t</w:t>
+      </w:r>
+      <w:proofErr w:type="gramStart"/>
+      <w:r>
+        <w:t>" :</w:t>
+      </w:r>
+      <w:proofErr w:type="gramEnd"/>
+      <w:r>
+        <w:t xml:space="preserve"> "sensor01", "c" : "</w:t>
+      </w:r>
+      <w:proofErr w:type="spellStart"/>
+      <w:r>
+        <w:t>lora</w:t>
+      </w:r>
+      <w:proofErr w:type="spellEnd"/>
+      <w:r>
+        <w:t>", "o" : "gap", "val":600}</w:t>
+      </w:r>
+    </w:p>
+    <w:p>
+      <w:pPr>
+        <w:pStyle w:val="Heading3"/>
+      </w:pPr>
+      <w:bookmarkStart w:id="34" w:name="_Toc15473454"/>
+      <w:r>
+        <w:t>Set</w:t>
+      </w:r>
+      <w:r>
+        <w:t>ting</w:t>
+      </w:r>
+      <w:r>
+        <w:t xml:space="preserve"> </w:t>
+      </w:r>
+      <w:proofErr w:type="spellStart"/>
+      <w:r>
+        <w:t>LoRa</w:t>
+      </w:r>
+      <w:proofErr w:type="spellEnd"/>
+      <w:r>
+        <w:t xml:space="preserve"> </w:t>
+      </w:r>
+      <w:r>
+        <w:t>for Authorisation by Personalisation (</w:t>
+      </w:r>
+      <w:r>
+        <w:t>A</w:t>
+      </w:r>
+      <w:r>
+        <w:t>BP)</w:t>
+      </w:r>
+      <w:bookmarkEnd w:id="34"/>
+    </w:p>
+    <w:p>
+      <w:r>
+        <w:t xml:space="preserve">When using </w:t>
+      </w:r>
+      <w:proofErr w:type="spellStart"/>
+      <w:r>
+        <w:t>LoRa</w:t>
+      </w:r>
+      <w:proofErr w:type="spellEnd"/>
+      <w:r>
+        <w:t xml:space="preserve"> "Authorisation </w:t>
+      </w:r>
+      <w:proofErr w:type="gramStart"/>
+      <w:r>
+        <w:t>By</w:t>
+      </w:r>
+      <w:proofErr w:type="gramEnd"/>
+      <w:r>
+        <w:t xml:space="preserve"> Personalisation" (ABP) a sensor must be configured with the </w:t>
+      </w:r>
+      <w:r>
+        <w:t xml:space="preserve">application key, network key and device ID. These are supplied as sequences of HEX digits. They are </w:t>
+      </w:r>
       <w:r>
         <w:lastRenderedPageBreak/>
-        <w:t xml:space="preserve">Set </w:t>
-      </w:r>
-      <w:proofErr w:type="spellStart"/>
-      <w:r>
-        <w:t>LoRa</w:t>
-      </w:r>
-      <w:proofErr w:type="spellEnd"/>
-      <w:r>
-        <w:t xml:space="preserve"> transmission </w:t>
-      </w:r>
-      <w:bookmarkEnd w:id="32"/>
-      <w:r>
-        <w:t>gap</w:t>
-      </w:r>
-    </w:p>
-    <w:p>
-      <w:r>
-        <w:t xml:space="preserve">You set the gap value to determine the rate at which a sensor will send readings to the network. For example, if you want to </w:t>
-      </w:r>
-      <w:r>
-        <w:t>the sensor to send</w:t>
-      </w:r>
-      <w:r>
-        <w:t xml:space="preserve"> 10 readings per hour the gap between successive readings must be 6 minutes. The gap value is set in seconds, so for 10 readings per hour the gap must be set to 360 seconds. </w:t>
-      </w:r>
-    </w:p>
-    <w:p>
-      <w:r>
-        <w:t xml:space="preserve">The minimum gap between transmissions is 60 seconds and the maximum </w:t>
-      </w:r>
-      <w:proofErr w:type="gramStart"/>
-      <w:r>
-        <w:t>is</w:t>
-      </w:r>
-      <w:proofErr w:type="gramEnd"/>
-      <w:r>
-        <w:t xml:space="preserve"> 30000</w:t>
-      </w:r>
-      <w:r>
-        <w:t>.</w:t>
-      </w:r>
-    </w:p>
-    <w:p>
-      <w:pPr>
-        <w:pStyle w:val="Code"/>
-      </w:pPr>
-      <w:r>
-        <w:t>{"v":1, "t</w:t>
-      </w:r>
-      <w:proofErr w:type="gramStart"/>
-      <w:r>
-        <w:t>" :</w:t>
-      </w:r>
-      <w:proofErr w:type="gramEnd"/>
-      <w:r>
-        <w:t xml:space="preserve"> "sensor01", "c" : "</w:t>
-      </w:r>
-      <w:proofErr w:type="spellStart"/>
-      <w:r>
-        <w:t>lora</w:t>
-      </w:r>
-      <w:proofErr w:type="spellEnd"/>
-      <w:r>
-        <w:t>", "o" : "gap", "val":600}</w:t>
-      </w:r>
-    </w:p>
-    <w:p>
-      <w:pPr>
-        <w:pStyle w:val="Heading3"/>
-      </w:pPr>
-      <w:bookmarkStart w:id="33" w:name="_Toc15473454"/>
-      <w:r>
-        <w:t>Set</w:t>
-      </w:r>
-      <w:r>
-        <w:t>ting</w:t>
-      </w:r>
-      <w:r>
-        <w:t xml:space="preserve"> </w:t>
-      </w:r>
-      <w:proofErr w:type="spellStart"/>
-      <w:r>
-        <w:t>LoRa</w:t>
-      </w:r>
-      <w:proofErr w:type="spellEnd"/>
-      <w:r>
-        <w:t xml:space="preserve"> </w:t>
-      </w:r>
-      <w:r>
-        <w:t>for Authorisation by Personalisation (</w:t>
-      </w:r>
-      <w:r>
-        <w:t>A</w:t>
-      </w:r>
-      <w:r>
-        <w:t>BP)</w:t>
-      </w:r>
-      <w:bookmarkEnd w:id="33"/>
-    </w:p>
-    <w:p>
-      <w:r>
-        <w:t xml:space="preserve">When using </w:t>
-      </w:r>
-      <w:proofErr w:type="spellStart"/>
-      <w:r>
-        <w:t>LoRa</w:t>
-      </w:r>
-      <w:proofErr w:type="spellEnd"/>
-      <w:r>
-        <w:t xml:space="preserve"> "Authorisation </w:t>
-      </w:r>
-      <w:proofErr w:type="gramStart"/>
-      <w:r>
-        <w:t>By</w:t>
-      </w:r>
-      <w:proofErr w:type="gramEnd"/>
-      <w:r>
-        <w:t xml:space="preserve"> Personalisation" (ABP) a sensor must be configured with the </w:t>
-      </w:r>
-      <w:r>
-        <w:t>application key, network key and device ID. These are supplied as sequences of HEX digits. They are normally obtained from The Things Network (TTN) device configuration page for the application within which the sensor is to be used.</w:t>
+        <w:t>normally obtained from The Things Network (TTN) device configuration page for the application within which the sensor is to be used.</w:t>
       </w:r>
     </w:p>
     <w:p>
@@ -6917,7 +8273,7 @@
       <w:pPr>
         <w:pStyle w:val="Heading2"/>
       </w:pPr>
-      <w:bookmarkStart w:id="34" w:name="_Toc15473455"/>
+      <w:bookmarkStart w:id="35" w:name="_Toc15473455"/>
       <w:proofErr w:type="spellStart"/>
       <w:r>
         <w:t>WiFi</w:t>
@@ -6926,7 +8282,7 @@
       <w:r>
         <w:t xml:space="preserve"> configuration</w:t>
       </w:r>
-      <w:bookmarkEnd w:id="34"/>
+      <w:bookmarkEnd w:id="35"/>
     </w:p>
     <w:p>
       <w:r>
@@ -6937,7 +8293,7 @@
       <w:pPr>
         <w:pStyle w:val="Heading3"/>
       </w:pPr>
-      <w:bookmarkStart w:id="35" w:name="_Toc15473456"/>
+      <w:bookmarkStart w:id="36" w:name="_Toc15473456"/>
       <w:r>
         <w:t xml:space="preserve">Turn </w:t>
       </w:r>
@@ -6949,7 +8305,7 @@
       <w:r>
         <w:t xml:space="preserve"> on and off</w:t>
       </w:r>
-      <w:bookmarkEnd w:id="35"/>
+      <w:bookmarkEnd w:id="36"/>
     </w:p>
     <w:p>
       <w:r>
@@ -6984,6 +8340,7 @@
       <w:pPr>
         <w:pStyle w:val="Code"/>
       </w:pPr>
+      <w:bookmarkStart w:id="37" w:name="_GoBack"/>
       <w:r>
         <w:t>{"v":1, "t</w:t>
       </w:r>
@@ -7003,6 +8360,7 @@
       <w:r>
         <w:t>", "o" : "on"}</w:t>
       </w:r>
+      <w:bookmarkEnd w:id="37"/>
     </w:p>
     <w:p/>
     <w:p>
@@ -7033,7 +8391,7 @@
       <w:pPr>
         <w:pStyle w:val="Heading3"/>
       </w:pPr>
-      <w:bookmarkStart w:id="36" w:name="_Toc15473457"/>
+      <w:bookmarkStart w:id="38" w:name="_Toc15473457"/>
       <w:r>
         <w:t xml:space="preserve">Set </w:t>
       </w:r>
@@ -7045,7 +8403,7 @@
       <w:r>
         <w:t xml:space="preserve"> SSID</w:t>
       </w:r>
-      <w:bookmarkEnd w:id="36"/>
+      <w:bookmarkEnd w:id="38"/>
     </w:p>
     <w:p>
       <w:r>
@@ -7064,7 +8422,7 @@
       <w:pPr>
         <w:pStyle w:val="Code"/>
       </w:pPr>
-      <w:bookmarkStart w:id="37" w:name="_Hlk13124490"/>
+      <w:bookmarkStart w:id="39" w:name="_Hlk13124490"/>
       <w:r>
         <w:t>{"v":1, "t":"sensor01", "c</w:t>
       </w:r>
@@ -7100,7 +8458,7 @@
       <w:r>
         <w:t>":"host"}</w:t>
       </w:r>
-      <w:bookmarkEnd w:id="37"/>
+      <w:bookmarkEnd w:id="39"/>
     </w:p>
     <w:p>
       <w:r>
@@ -7129,7 +8487,7 @@
       <w:pPr>
         <w:pStyle w:val="Heading3"/>
       </w:pPr>
-      <w:bookmarkStart w:id="38" w:name="_Toc15473458"/>
+      <w:bookmarkStart w:id="40" w:name="_Toc15473458"/>
       <w:r>
         <w:t xml:space="preserve">Set </w:t>
       </w:r>
@@ -7141,7 +8499,7 @@
       <w:r>
         <w:t xml:space="preserve"> password</w:t>
       </w:r>
-      <w:bookmarkEnd w:id="38"/>
+      <w:bookmarkEnd w:id="40"/>
     </w:p>
     <w:p>
       <w:r>
@@ -7160,7 +8518,7 @@
       <w:pPr>
         <w:pStyle w:val="Code"/>
       </w:pPr>
-      <w:bookmarkStart w:id="39" w:name="_Hlk13124581"/>
+      <w:bookmarkStart w:id="41" w:name="_Hlk13124581"/>
       <w:r>
         <w:t>{"v":1, "t</w:t>
       </w:r>
@@ -7203,10 +8561,9 @@
         <w:t>":"password"}</w:t>
       </w:r>
     </w:p>
-    <w:bookmarkEnd w:id="39"/>
-    <w:p>
-      <w:r>
-        <w:lastRenderedPageBreak/>
+    <w:bookmarkEnd w:id="41"/>
+    <w:p>
+      <w:r>
         <w:t xml:space="preserve">The above command would set the password for slot 1 to be </w:t>
       </w:r>
       <w:r>
@@ -7255,11 +8612,11 @@
       <w:pPr>
         <w:pStyle w:val="Heading2"/>
       </w:pPr>
-      <w:bookmarkStart w:id="40" w:name="_Toc15473459"/>
+      <w:bookmarkStart w:id="42" w:name="_Toc15473459"/>
       <w:r>
         <w:t>Node settings</w:t>
       </w:r>
-      <w:bookmarkEnd w:id="40"/>
+      <w:bookmarkEnd w:id="42"/>
     </w:p>
     <w:p>
       <w:r>
@@ -7270,11 +8627,11 @@
       <w:pPr>
         <w:pStyle w:val="Heading3"/>
       </w:pPr>
-      <w:bookmarkStart w:id="41" w:name="_Toc15473460"/>
+      <w:bookmarkStart w:id="43" w:name="_Toc15473460"/>
       <w:r>
         <w:t>Get the protocol version</w:t>
       </w:r>
-      <w:bookmarkEnd w:id="41"/>
+      <w:bookmarkEnd w:id="43"/>
     </w:p>
     <w:p>
       <w:r>
@@ -7307,6 +8664,7 @@
     </w:p>
     <w:p>
       <w:r>
+        <w:lastRenderedPageBreak/>
         <w:t>Note that this command does not need a target device to be specified.</w:t>
       </w:r>
     </w:p>
@@ -7314,11 +8672,11 @@
       <w:pPr>
         <w:pStyle w:val="Heading3"/>
       </w:pPr>
-      <w:bookmarkStart w:id="42" w:name="_Toc15473461"/>
+      <w:bookmarkStart w:id="44" w:name="_Toc15473461"/>
       <w:r>
         <w:t>Get the device command name</w:t>
       </w:r>
-      <w:bookmarkEnd w:id="42"/>
+      <w:bookmarkEnd w:id="44"/>
     </w:p>
     <w:p>
       <w:r>
@@ -7353,11 +8711,11 @@
       <w:pPr>
         <w:pStyle w:val="Heading2"/>
       </w:pPr>
-      <w:bookmarkStart w:id="43" w:name="_Toc15473462"/>
+      <w:bookmarkStart w:id="45" w:name="_Toc15473462"/>
       <w:r>
         <w:t>Reset the device</w:t>
       </w:r>
-      <w:bookmarkEnd w:id="43"/>
+      <w:bookmarkEnd w:id="45"/>
     </w:p>
     <w:p>
       <w:r>
@@ -7384,11 +8742,11 @@
       <w:pPr>
         <w:pStyle w:val="Heading2"/>
       </w:pPr>
-      <w:bookmarkStart w:id="44" w:name="_Toc15473463"/>
+      <w:bookmarkStart w:id="46" w:name="_Toc15473463"/>
       <w:r>
         <w:t>Clear the device settings</w:t>
       </w:r>
-      <w:bookmarkEnd w:id="44"/>
+      <w:bookmarkEnd w:id="46"/>
     </w:p>
     <w:p>
       <w:r>
@@ -7446,11 +8804,11 @@
       <w:pPr>
         <w:pStyle w:val="Heading2"/>
       </w:pPr>
-      <w:bookmarkStart w:id="45" w:name="_Toc15473464"/>
+      <w:bookmarkStart w:id="47" w:name="_Toc15473464"/>
       <w:r>
         <w:t>Set the device command name</w:t>
       </w:r>
-      <w:bookmarkEnd w:id="45"/>
+      <w:bookmarkEnd w:id="47"/>
     </w:p>
     <w:p>
       <w:r>
@@ -7485,11 +8843,11 @@
       <w:pPr>
         <w:pStyle w:val="Heading2"/>
       </w:pPr>
-      <w:bookmarkStart w:id="46" w:name="_Toc15473465"/>
+      <w:bookmarkStart w:id="48" w:name="_Toc15473465"/>
       <w:r>
         <w:t>Set the banner display</w:t>
       </w:r>
-      <w:bookmarkEnd w:id="46"/>
+      <w:bookmarkEnd w:id="48"/>
     </w:p>
     <w:p>
       <w:r>
@@ -7575,11 +8933,11 @@
       <w:pPr>
         <w:pStyle w:val="Heading3"/>
       </w:pPr>
-      <w:bookmarkStart w:id="47" w:name="_Toc15473466"/>
+      <w:bookmarkStart w:id="49" w:name="_Toc15473466"/>
       <w:r>
         <w:t>Set the air quality sensor warmup time</w:t>
       </w:r>
-      <w:bookmarkEnd w:id="47"/>
+      <w:bookmarkEnd w:id="49"/>
     </w:p>
     <w:p>
       <w:r>
@@ -7589,18 +8947,99 @@
         <w:t>and</w:t>
       </w:r>
       <w:r>
-        <w:t xml:space="preserve"> reduces the amount of airflow through the sensor and the amount of dust that accumulates in it. This command allows the setting of the number of seconds before a reading is required that the </w:t>
-      </w:r>
+        <w:t xml:space="preserve"> reduces the amount of airflow through the sensor and the amount of dust that accumulates in it. This command allows the setting of the number of seconds before a reading is required that the sensor is powered up. If the warmup time is made greater than the gap between readings the sensor will be turned on continuously. </w:t>
+      </w:r>
+    </w:p>
+    <w:p>
+      <w:pPr>
+        <w:pStyle w:val="Code"/>
+      </w:pPr>
+      <w:r>
+        <w:t>{"v":1, "t</w:t>
+      </w:r>
+      <w:proofErr w:type="gramStart"/>
+      <w:r>
+        <w:t>" :</w:t>
+      </w:r>
+      <w:proofErr w:type="gramEnd"/>
+      <w:r>
+        <w:t xml:space="preserve"> "sensor01", "c" : "node", "o" : "warmup", "val":30}</w:t>
+      </w:r>
+    </w:p>
+    <w:p>
+      <w:bookmarkStart w:id="50" w:name="_Toc15473467"/>
+      <w:r>
+        <w:t xml:space="preserve">The sensor is warmed up for </w:t>
+      </w:r>
+      <w:proofErr w:type="spellStart"/>
+      <w:r>
+        <w:t>LoRa</w:t>
+      </w:r>
+      <w:proofErr w:type="spellEnd"/>
+      <w:r>
+        <w:t xml:space="preserve"> or MQTT transmissions, depending on which is being delivered sooner.  The interval between transmissions (also described as the gap) can be set for </w:t>
+      </w:r>
+      <w:proofErr w:type="spellStart"/>
+      <w:r>
+        <w:t>LoRa</w:t>
+      </w:r>
+      <w:proofErr w:type="spellEnd"/>
+      <w:r>
+        <w:t xml:space="preserve"> by using commands described in the sections "Set Lora transmission gap" and "Set MQTT transmission gap". </w:t>
+      </w:r>
+    </w:p>
+    <w:p>
+      <w:pPr>
+        <w:pStyle w:val="Heading3"/>
+      </w:pPr>
+      <w:r>
+        <w:t>Set the GPS receiver state</w:t>
+      </w:r>
+      <w:bookmarkEnd w:id="50"/>
+    </w:p>
+    <w:p>
+      <w:r>
+        <w:t>The sensor can be fitted with a GPS sensor that allows MQTT readings to be tagged with latitude and longitude values. If the GPS is not switched on sensor will not try to connect to a GPS receiver.</w:t>
+      </w:r>
+    </w:p>
+    <w:p>
+      <w:pPr>
+        <w:pStyle w:val="Code"/>
+      </w:pPr>
+      <w:r>
+        <w:t>{"v":1, "t</w:t>
+      </w:r>
+      <w:proofErr w:type="gramStart"/>
+      <w:r>
+        <w:t>" :</w:t>
+      </w:r>
+      <w:proofErr w:type="gramEnd"/>
+      <w:r>
+        <w:t xml:space="preserve"> "Sensor01", "c" : "</w:t>
+      </w:r>
+      <w:proofErr w:type="spellStart"/>
+      <w:r>
+        <w:t>gps</w:t>
+      </w:r>
+      <w:proofErr w:type="spellEnd"/>
+      <w:r>
+        <w:t>", "o" : "state", "</w:t>
+      </w:r>
+      <w:proofErr w:type="spellStart"/>
+      <w:r>
+        <w:t>val</w:t>
+      </w:r>
+      <w:proofErr w:type="spellEnd"/>
+      <w:r>
+        <w:t>" : "on"}</w:t>
+      </w:r>
+    </w:p>
+    <w:p>
+      <w:pPr>
+        <w:pStyle w:val="Code"/>
+      </w:pPr>
       <w:r>
         <w:lastRenderedPageBreak/>
-        <w:t xml:space="preserve">sensor is powered up. If the warmup time is made greater than the gap between readings the sensor will be turned on continuously. </w:t>
-      </w:r>
-    </w:p>
-    <w:p>
-      <w:pPr>
-        <w:pStyle w:val="Code"/>
-      </w:pPr>
-      <w:r>
         <w:t>{"v":1, "t</w:t>
       </w:r>
       <w:proofErr w:type="gramStart"/>
@@ -7609,136 +9048,49 @@
       </w:r>
       <w:proofErr w:type="gramEnd"/>
       <w:r>
-        <w:t xml:space="preserve"> "sensor01", "c" : "node", "o" : "warmup", "val":30}</w:t>
-      </w:r>
-    </w:p>
-    <w:p>
-      <w:bookmarkStart w:id="48" w:name="_Toc15473467"/>
-      <w:r>
-        <w:t xml:space="preserve">The sensor is warmed up for </w:t>
-      </w:r>
-      <w:proofErr w:type="spellStart"/>
-      <w:r>
-        <w:t>LoRa</w:t>
-      </w:r>
-      <w:proofErr w:type="spellEnd"/>
-      <w:r>
-        <w:t xml:space="preserve"> or MQTT transmissions, depending on which is being delivered sooner. </w:t>
-      </w:r>
-      <w:r>
-        <w:t xml:space="preserve"> The interval between transmissions (also described as the gap) can be set for </w:t>
-      </w:r>
-      <w:proofErr w:type="spellStart"/>
-      <w:r>
-        <w:t>LoRa</w:t>
-      </w:r>
-      <w:proofErr w:type="spellEnd"/>
-      <w:r>
-        <w:t xml:space="preserve"> by using commands described in the sections "Set Lora transmission gap" and "Set MQTT transmission gap". </w:t>
+        <w:t xml:space="preserve"> "Sensor01", "c" : "</w:t>
+      </w:r>
+      <w:proofErr w:type="spellStart"/>
+      <w:r>
+        <w:t>gps</w:t>
+      </w:r>
+      <w:proofErr w:type="spellEnd"/>
+      <w:r>
+        <w:t>", "o" : "state", "</w:t>
+      </w:r>
+      <w:proofErr w:type="spellStart"/>
+      <w:r>
+        <w:t>val</w:t>
+      </w:r>
+      <w:proofErr w:type="spellEnd"/>
+      <w:r>
+        <w:t>" : "off"}</w:t>
       </w:r>
     </w:p>
     <w:p>
       <w:pPr>
         <w:pStyle w:val="Heading3"/>
       </w:pPr>
-      <w:r>
-        <w:t>Set the GPS receiver state</w:t>
-      </w:r>
-      <w:bookmarkEnd w:id="48"/>
-    </w:p>
-    <w:p>
-      <w:r>
-        <w:t>The sensor can be fitted with a GPS sensor that allows MQTT readings to be tagged with latitude and longitude values. If the GPS is not switched on sensor will not try to connect to a GPS receiver.</w:t>
-      </w:r>
-    </w:p>
-    <w:p>
-      <w:pPr>
-        <w:pStyle w:val="Code"/>
-      </w:pPr>
-      <w:r>
-        <w:t>{"v":1, "t</w:t>
-      </w:r>
-      <w:proofErr w:type="gramStart"/>
-      <w:r>
-        <w:t>" :</w:t>
-      </w:r>
-      <w:proofErr w:type="gramEnd"/>
-      <w:r>
-        <w:t xml:space="preserve"> "Sensor01", "c" : "</w:t>
-      </w:r>
-      <w:proofErr w:type="spellStart"/>
-      <w:r>
-        <w:t>gps</w:t>
-      </w:r>
-      <w:proofErr w:type="spellEnd"/>
-      <w:r>
-        <w:t>", "o" : "state", "</w:t>
-      </w:r>
-      <w:proofErr w:type="spellStart"/>
-      <w:r>
-        <w:t>val</w:t>
-      </w:r>
-      <w:proofErr w:type="spellEnd"/>
-      <w:r>
-        <w:t>" : "on"}</w:t>
-      </w:r>
-    </w:p>
-    <w:p>
-      <w:pPr>
-        <w:pStyle w:val="Code"/>
-      </w:pPr>
-      <w:r>
-        <w:t>{"v":1, "t</w:t>
-      </w:r>
-      <w:proofErr w:type="gramStart"/>
-      <w:r>
-        <w:t>" :</w:t>
-      </w:r>
-      <w:proofErr w:type="gramEnd"/>
-      <w:r>
-        <w:t xml:space="preserve"> "Sensor01", "c" : "</w:t>
-      </w:r>
-      <w:proofErr w:type="spellStart"/>
-      <w:r>
-        <w:t>gps</w:t>
-      </w:r>
-      <w:proofErr w:type="spellEnd"/>
-      <w:r>
-        <w:t>", "o" : "state", "</w:t>
-      </w:r>
-      <w:proofErr w:type="spellStart"/>
-      <w:r>
-        <w:t>val</w:t>
-      </w:r>
-      <w:proofErr w:type="spellEnd"/>
-      <w:r>
-        <w:t>" : "off"}</w:t>
+      <w:bookmarkStart w:id="51" w:name="_Toc15473468"/>
+      <w:r>
+        <w:t>Set the Real Time Clock state</w:t>
+      </w:r>
+      <w:bookmarkEnd w:id="51"/>
+    </w:p>
+    <w:p>
+      <w:r>
+        <w:t xml:space="preserve">The sensor can be fitted with a real time clock chip that allows MQTT readings to be tagged with date and time. If the RTC is not switched on the sensor will not try to connect to a real time clock. </w:t>
       </w:r>
     </w:p>
     <w:p>
       <w:pPr>
         <w:pStyle w:val="Heading3"/>
       </w:pPr>
-      <w:bookmarkStart w:id="49" w:name="_Toc15473468"/>
-      <w:r>
-        <w:t>Set the Real Time Clock state</w:t>
-      </w:r>
-      <w:bookmarkEnd w:id="49"/>
-    </w:p>
-    <w:p>
-      <w:r>
-        <w:t xml:space="preserve">The sensor can be fitted with a real time clock chip that allows MQTT readings to be tagged with date and time. If the RTC is not switched on the sensor will not try to connect to a real time clock. </w:t>
-      </w:r>
-    </w:p>
-    <w:p>
-      <w:pPr>
-        <w:pStyle w:val="Heading3"/>
-      </w:pPr>
-      <w:bookmarkStart w:id="50" w:name="_Toc15473469"/>
+      <w:bookmarkStart w:id="52" w:name="_Toc15473469"/>
       <w:r>
         <w:t>Set the display state</w:t>
       </w:r>
-      <w:bookmarkEnd w:id="50"/>
+      <w:bookmarkEnd w:id="52"/>
     </w:p>
     <w:p>
       <w:r>
@@ -7837,12 +9189,12 @@
       <w:pPr>
         <w:pStyle w:val="Heading2"/>
       </w:pPr>
-      <w:bookmarkStart w:id="51" w:name="_Toc15473470"/>
+      <w:bookmarkStart w:id="53" w:name="_Toc15473470"/>
       <w:r>
         <w:lastRenderedPageBreak/>
         <w:t>Message Numbers</w:t>
       </w:r>
-      <w:bookmarkEnd w:id="51"/>
+      <w:bookmarkEnd w:id="53"/>
     </w:p>
     <w:p>
       <w:r>
@@ -8177,7 +9529,7 @@
     </w:p>
     <w:p/>
     <w:sectPr>
-      <w:footerReference w:type="default" r:id="rId10"/>
+      <w:footerReference w:type="default" r:id="rId18"/>
       <w:pgSz w:w="11906" w:h="16838"/>
       <w:pgMar w:top="1440" w:right="1440" w:bottom="1440" w:left="1440" w:header="708" w:footer="708" w:gutter="0"/>
       <w:pgNumType w:start="0"/>
@@ -8867,6 +10219,7 @@
     <w:lsdException w:name="HTML Sample" w:semiHidden="1" w:unhideWhenUsed="1"/>
     <w:lsdException w:name="HTML Typewriter" w:semiHidden="1" w:unhideWhenUsed="1"/>
     <w:lsdException w:name="HTML Variable" w:semiHidden="1" w:unhideWhenUsed="1"/>
+    <w:lsdException w:name="Normal Table" w:semiHidden="1" w:unhideWhenUsed="1"/>
     <w:lsdException w:name="annotation subject" w:semiHidden="1" w:unhideWhenUsed="1"/>
     <w:lsdException w:name="No List" w:semiHidden="1" w:unhideWhenUsed="1"/>
     <w:lsdException w:name="Outline List 1" w:semiHidden="1" w:unhideWhenUsed="1"/>
@@ -8913,8 +10266,10 @@
     <w:lsdException w:name="Table Subtle 2" w:semiHidden="1" w:unhideWhenUsed="1"/>
     <w:lsdException w:name="Table Web 1" w:semiHidden="1" w:unhideWhenUsed="1"/>
     <w:lsdException w:name="Table Web 2" w:semiHidden="1" w:unhideWhenUsed="1"/>
+    <w:lsdException w:name="Table Web 3" w:semiHidden="1" w:unhideWhenUsed="1"/>
     <w:lsdException w:name="Balloon Text" w:semiHidden="1" w:unhideWhenUsed="1"/>
     <w:lsdException w:name="Table Grid" w:uiPriority="39"/>
+    <w:lsdException w:name="Table Theme" w:semiHidden="1" w:unhideWhenUsed="1"/>
     <w:lsdException w:name="Placeholder Text" w:semiHidden="1"/>
     <w:lsdException w:name="No Spacing" w:uiPriority="1" w:qFormat="1"/>
     <w:lsdException w:name="Light Shading" w:uiPriority="60"/>
@@ -9209,7 +10564,6 @@
   <w:style w:type="character" w:default="1" w:styleId="DefaultParagraphFont">
     <w:name w:val="Default Paragraph Font"/>
     <w:uiPriority w:val="1"/>
-    <w:semiHidden/>
     <w:unhideWhenUsed/>
   </w:style>
   <w:style w:type="table" w:default="1" w:styleId="TableNormal">
@@ -9429,6 +10783,57 @@
     <w:rPr>
       <w:color w:val="0563C1" w:themeColor="hyperlink"/>
       <w:u w:val="single"/>
+    </w:rPr>
+  </w:style>
+  <w:style w:type="paragraph" w:customStyle="1" w:styleId="code0">
+    <w:name w:val="code"/>
+    <w:basedOn w:val="Normal"/>
+    <w:link w:val="codeChar"/>
+    <w:qFormat/>
+    <w:rsid w:val="009D113C"/>
+    <w:pPr>
+      <w:keepNext/>
+      <w:tabs>
+        <w:tab w:val="left" w:pos="1418"/>
+      </w:tabs>
+      <w:spacing w:after="0" w:line="240" w:lineRule="auto"/>
+      <w:ind w:left="709"/>
+    </w:pPr>
+    <w:rPr>
+      <w:rFonts w:ascii="Consolas" w:eastAsia="Times New Roman" w:hAnsi="Consolas" w:cs="Consolas"/>
+      <w:sz w:val="24"/>
+      <w:szCs w:val="24"/>
+    </w:rPr>
+  </w:style>
+  <w:style w:type="character" w:customStyle="1" w:styleId="codeChar">
+    <w:name w:val="code Char"/>
+    <w:link w:val="code0"/>
+    <w:rsid w:val="009D113C"/>
+    <w:rPr>
+      <w:rFonts w:ascii="Consolas" w:eastAsia="Times New Roman" w:hAnsi="Consolas" w:cs="Consolas"/>
+      <w:sz w:val="24"/>
+      <w:szCs w:val="24"/>
+    </w:rPr>
+  </w:style>
+  <w:style w:type="paragraph" w:customStyle="1" w:styleId="Link">
+    <w:name w:val="Link"/>
+    <w:basedOn w:val="Normal"/>
+    <w:link w:val="LinkChar"/>
+    <w:qFormat/>
+    <w:rsid w:val="009D113C"/>
+    <w:pPr>
+      <w:ind w:left="720"/>
+    </w:pPr>
+    <w:rPr>
+      <w:rFonts w:ascii="Consolas" w:eastAsia="Calibri" w:hAnsi="Consolas" w:cs="Times New Roman"/>
+    </w:rPr>
+  </w:style>
+  <w:style w:type="character" w:customStyle="1" w:styleId="LinkChar">
+    <w:name w:val="Link Char"/>
+    <w:link w:val="Link"/>
+    <w:rsid w:val="009D113C"/>
+    <w:rPr>
+      <w:rFonts w:ascii="Consolas" w:eastAsia="Calibri" w:hAnsi="Consolas" w:cs="Times New Roman"/>
     </w:rPr>
   </w:style>
 </w:styles>
@@ -9700,7 +11105,7 @@
 </file>
 
 <file path=customXml/itemProps1.xml><?xml version="1.0" encoding="utf-8"?>
-<ds:datastoreItem xmlns:ds="http://schemas.openxmlformats.org/officeDocument/2006/customXml" ds:itemID="{4570B3B2-7F0F-4810-B479-5CE95BB8E73B}">
+<ds:datastoreItem xmlns:ds="http://schemas.openxmlformats.org/officeDocument/2006/customXml" ds:itemID="{6916E705-D09E-4A64-9DF2-91BCDCDD5EED}">
   <ds:schemaRefs>
     <ds:schemaRef ds:uri="http://schemas.openxmlformats.org/officeDocument/2006/bibliography"/>
   </ds:schemaRefs>

</xml_diff>